<commit_message>
Updated Report, Local/Overseas Postage Rates as well as addition of coding for estimated delivery time. Signed-off-by: Ezra0001 <ezrayap@hotmail.com>
</commit_message>
<xml_diff>
--- a/Report/ParcelDeliverySystem.docx
+++ b/Report/ParcelDeliverySystem.docx
@@ -401,6 +401,121 @@
     </w:p>
     <w:p>
       <w:pPr>
+        <w:pStyle w:val="ListParagraph"/>
+        <w:ind w:left="1080"/>
+        <w:rPr>
+          <w:rFonts w:ascii="Times New Roman" w:hAnsi="Times New Roman" w:cs="Times New Roman"/>
+          <w:sz w:val="24"/>
+          <w:szCs w:val="24"/>
+        </w:rPr>
+      </w:pPr>
+    </w:p>
+    <w:p>
+      <w:pPr>
+        <w:pStyle w:val="ListParagraph"/>
+        <w:numPr>
+          <w:ilvl w:val="0"/>
+          <w:numId w:val="2"/>
+        </w:numPr>
+        <w:rPr>
+          <w:rFonts w:ascii="Times New Roman" w:hAnsi="Times New Roman" w:cs="Times New Roman"/>
+          <w:sz w:val="24"/>
+          <w:szCs w:val="24"/>
+        </w:rPr>
+      </w:pPr>
+      <w:r>
+        <w:rPr>
+          <w:rFonts w:ascii="Times New Roman" w:hAnsi="Times New Roman" w:cs="Times New Roman"/>
+          <w:sz w:val="24"/>
+          <w:szCs w:val="24"/>
+        </w:rPr>
+        <w:t>Immediate Courier –  *</w:t>
+      </w:r>
+      <w:r>
+        <w:rPr>
+          <w:rFonts w:ascii="Times New Roman" w:hAnsi="Times New Roman" w:cs="Times New Roman"/>
+          <w:sz w:val="24"/>
+          <w:szCs w:val="24"/>
+        </w:rPr>
+        <w:t>depends on which day to deliver (For example</w:t>
+      </w:r>
+      <w:r>
+        <w:rPr>
+          <w:rFonts w:ascii="Times New Roman" w:hAnsi="Times New Roman" w:cs="Times New Roman"/>
+          <w:sz w:val="24"/>
+          <w:szCs w:val="24"/>
+        </w:rPr>
+        <w:t>, Singapore is expected to start deliver parcels to USA on Thurs but it is not available in DHL</w:t>
+      </w:r>
+      <w:r>
+        <w:rPr>
+          <w:rFonts w:ascii="Times New Roman" w:hAnsi="Times New Roman" w:cs="Times New Roman"/>
+          <w:sz w:val="24"/>
+          <w:szCs w:val="24"/>
+        </w:rPr>
+        <w:t xml:space="preserve"> service Singapore</w:t>
+      </w:r>
+      <w:r>
+        <w:rPr>
+          <w:rFonts w:ascii="Times New Roman" w:hAnsi="Times New Roman" w:cs="Times New Roman"/>
+          <w:sz w:val="24"/>
+          <w:szCs w:val="24"/>
+        </w:rPr>
+        <w:t>, so use Malaysia immediate courier to temporary keep on Thurs and immediate courier sent it to USA on Fri by</w:t>
+      </w:r>
+      <w:r>
+        <w:rPr>
+          <w:rFonts w:ascii="Times New Roman" w:hAnsi="Times New Roman" w:cs="Times New Roman"/>
+          <w:sz w:val="24"/>
+          <w:szCs w:val="24"/>
+        </w:rPr>
+        <w:t xml:space="preserve"> next 3 ~ 5 days</w:t>
+      </w:r>
+      <w:r>
+        <w:rPr>
+          <w:rFonts w:ascii="Times New Roman" w:hAnsi="Times New Roman" w:cs="Times New Roman"/>
+          <w:sz w:val="24"/>
+          <w:szCs w:val="24"/>
+        </w:rPr>
+        <w:t xml:space="preserve"> to reduce the delivery delay</w:t>
+      </w:r>
+      <w:r>
+        <w:rPr>
+          <w:rFonts w:ascii="Times New Roman" w:hAnsi="Times New Roman" w:cs="Times New Roman"/>
+          <w:sz w:val="24"/>
+          <w:szCs w:val="24"/>
+        </w:rPr>
+        <w:t>.</w:t>
+      </w:r>
+      <w:r>
+        <w:rPr>
+          <w:rFonts w:ascii="Times New Roman" w:hAnsi="Times New Roman" w:cs="Times New Roman"/>
+          <w:sz w:val="24"/>
+          <w:szCs w:val="24"/>
+        </w:rPr>
+        <w:t xml:space="preserve"> Suggested by Ezra</w:t>
+      </w:r>
+      <w:r>
+        <w:rPr>
+          <w:rFonts w:ascii="Times New Roman" w:hAnsi="Times New Roman" w:cs="Times New Roman"/>
+          <w:sz w:val="24"/>
+          <w:szCs w:val="24"/>
+        </w:rPr>
+        <w:t>*</w:t>
+      </w:r>
+      <w:r>
+        <w:rPr>
+          <w:rFonts w:ascii="Times New Roman" w:hAnsi="Times New Roman" w:cs="Times New Roman"/>
+          <w:sz w:val="24"/>
+          <w:szCs w:val="24"/>
+        </w:rPr>
+        <w:t xml:space="preserve"> </w:t>
+      </w:r>
+    </w:p>
+    <w:p>
+      <w:pPr>
+        <w:pStyle w:val="ListParagraph"/>
+        <w:ind w:left="1080"/>
         <w:rPr>
           <w:rFonts w:ascii="Times New Roman" w:hAnsi="Times New Roman" w:cs="Times New Roman"/>
           <w:sz w:val="24"/>
@@ -673,6 +788,7 @@
           <w:sz w:val="24"/>
           <w:szCs w:val="24"/>
         </w:rPr>
+        <w:lastRenderedPageBreak/>
         <w:tab/>
       </w:r>
       <w:r>
@@ -761,9 +877,8 @@
         <w:ind w:left="709"/>
         <w:rPr>
           <w:rFonts w:ascii="Times New Roman" w:hAnsi="Times New Roman" w:cs="Times New Roman"/>
-          <w:b/>
-          <w:sz w:val="28"/>
-          <w:szCs w:val="28"/>
+          <w:sz w:val="24"/>
+          <w:szCs w:val="24"/>
         </w:rPr>
       </w:pPr>
       <w:r>
@@ -829,14 +944,6 @@
           <w:szCs w:val="24"/>
         </w:rPr>
         <w:t xml:space="preserve">. </w:t>
-      </w:r>
-      <w:r>
-        <w:rPr>
-          <w:rFonts w:ascii="Times New Roman" w:hAnsi="Times New Roman" w:cs="Times New Roman"/>
-          <w:sz w:val="24"/>
-          <w:szCs w:val="24"/>
-        </w:rPr>
-        <w:br/>
       </w:r>
     </w:p>
     <w:p>
@@ -845,28 +952,25 @@
         <w:rPr>
           <w:rFonts w:ascii="Times New Roman" w:hAnsi="Times New Roman" w:cs="Times New Roman"/>
           <w:b/>
-          <w:sz w:val="24"/>
-          <w:szCs w:val="24"/>
-        </w:rPr>
-      </w:pPr>
-      <w:r>
-        <w:rPr>
-          <w:rFonts w:ascii="Times New Roman" w:hAnsi="Times New Roman" w:cs="Times New Roman"/>
-          <w:b/>
           <w:sz w:val="28"/>
           <w:szCs w:val="28"/>
         </w:rPr>
-        <w:lastRenderedPageBreak/>
-        <w:t xml:space="preserve">2.2 </w:t>
-      </w:r>
-      <w:r>
-        <w:rPr>
-          <w:rFonts w:ascii="Times New Roman" w:hAnsi="Times New Roman" w:cs="Times New Roman"/>
-          <w:b/>
-          <w:sz w:val="28"/>
-          <w:szCs w:val="28"/>
-        </w:rPr>
-        <w:t>Postage Charge Calculator</w:t>
+      </w:pPr>
+      <w:r>
+        <w:rPr>
+          <w:rFonts w:ascii="Times New Roman" w:hAnsi="Times New Roman" w:cs="Times New Roman"/>
+          <w:sz w:val="24"/>
+          <w:szCs w:val="24"/>
+        </w:rPr>
+        <w:t>2.1.5 Reset button will reset all inputs to default ones.</w:t>
+      </w:r>
+      <w:r>
+        <w:rPr>
+          <w:rFonts w:ascii="Times New Roman" w:hAnsi="Times New Roman" w:cs="Times New Roman"/>
+          <w:sz w:val="24"/>
+          <w:szCs w:val="24"/>
+        </w:rPr>
+        <w:br/>
       </w:r>
     </w:p>
     <w:p>
@@ -874,6 +978,7 @@
         <w:ind w:left="709"/>
         <w:rPr>
           <w:rFonts w:ascii="Times New Roman" w:hAnsi="Times New Roman" w:cs="Times New Roman"/>
+          <w:b/>
           <w:sz w:val="24"/>
           <w:szCs w:val="24"/>
         </w:rPr>
@@ -881,34 +986,20 @@
       <w:r>
         <w:rPr>
           <w:rFonts w:ascii="Times New Roman" w:hAnsi="Times New Roman" w:cs="Times New Roman"/>
-          <w:sz w:val="24"/>
-          <w:szCs w:val="24"/>
-        </w:rPr>
-        <w:t xml:space="preserve">2.2.1 </w:t>
-      </w:r>
-      <w:r>
-        <w:rPr>
-          <w:rFonts w:ascii="Times New Roman" w:hAnsi="Times New Roman" w:cs="Times New Roman"/>
-          <w:sz w:val="24"/>
-          <w:szCs w:val="24"/>
-        </w:rPr>
-        <w:t>Upon inputting the estimated delivery time</w:t>
-      </w:r>
-      <w:r>
-        <w:rPr>
-          <w:rFonts w:ascii="Times New Roman" w:hAnsi="Times New Roman" w:cs="Times New Roman"/>
-          <w:sz w:val="24"/>
-          <w:szCs w:val="24"/>
-        </w:rPr>
-        <w:t>, it must allow the user to type in the correct estimated delivery time</w:t>
-      </w:r>
-      <w:r>
-        <w:rPr>
-          <w:rFonts w:ascii="Times New Roman" w:hAnsi="Times New Roman" w:cs="Times New Roman"/>
-          <w:sz w:val="24"/>
-          <w:szCs w:val="24"/>
-        </w:rPr>
-        <w:t xml:space="preserve"> or else pop up the error message.</w:t>
+          <w:b/>
+          <w:sz w:val="28"/>
+          <w:szCs w:val="28"/>
+        </w:rPr>
+        <w:t xml:space="preserve">2.2 </w:t>
+      </w:r>
+      <w:r>
+        <w:rPr>
+          <w:rFonts w:ascii="Times New Roman" w:hAnsi="Times New Roman" w:cs="Times New Roman"/>
+          <w:b/>
+          <w:sz w:val="28"/>
+          <w:szCs w:val="28"/>
+        </w:rPr>
+        <w:t>Postage Charge Calculator</w:t>
       </w:r>
     </w:p>
     <w:p>
@@ -926,39 +1017,31 @@
           <w:sz w:val="24"/>
           <w:szCs w:val="24"/>
         </w:rPr>
-        <w:t>2.2.2</w:t>
-      </w:r>
-      <w:r>
-        <w:rPr>
-          <w:rFonts w:ascii="Times New Roman" w:hAnsi="Times New Roman" w:cs="Times New Roman"/>
-          <w:sz w:val="24"/>
-          <w:szCs w:val="24"/>
-        </w:rPr>
-        <w:t xml:space="preserve"> Upon </w:t>
-      </w:r>
-      <w:r>
-        <w:rPr>
-          <w:rFonts w:ascii="Times New Roman" w:hAnsi="Times New Roman" w:cs="Times New Roman"/>
-          <w:sz w:val="24"/>
-          <w:szCs w:val="24"/>
-        </w:rPr>
-        <w:t xml:space="preserve">inputting the </w:t>
-      </w:r>
-      <w:r>
-        <w:rPr>
-          <w:rFonts w:ascii="Times New Roman" w:hAnsi="Times New Roman" w:cs="Times New Roman"/>
-          <w:sz w:val="24"/>
-          <w:szCs w:val="24"/>
-        </w:rPr>
-        <w:t>weight in gram</w:t>
-      </w:r>
-      <w:r>
-        <w:rPr>
-          <w:rFonts w:ascii="Times New Roman" w:hAnsi="Times New Roman" w:cs="Times New Roman"/>
-          <w:sz w:val="24"/>
-          <w:szCs w:val="24"/>
-        </w:rPr>
-        <w:t>s, it must allow the user to type in the number or else pop up the error message.</w:t>
+        <w:t xml:space="preserve">2.2.1 </w:t>
+      </w:r>
+      <w:r>
+        <w:rPr>
+          <w:rFonts w:ascii="Times New Roman" w:hAnsi="Times New Roman" w:cs="Times New Roman"/>
+          <w:sz w:val="24"/>
+          <w:szCs w:val="24"/>
+        </w:rPr>
+        <w:t>Upon inputting the estimated delivery time</w:t>
+      </w:r>
+      <w:r>
+        <w:rPr>
+          <w:rFonts w:ascii="Times New Roman" w:hAnsi="Times New Roman" w:cs="Times New Roman"/>
+          <w:sz w:val="24"/>
+          <w:szCs w:val="24"/>
+        </w:rPr>
+        <w:t>, it must allow the user to type in the correct estimated delivery time</w:t>
+      </w:r>
+      <w:r>
+        <w:rPr>
+          <w:rFonts w:ascii="Times New Roman" w:hAnsi="Times New Roman" w:cs="Times New Roman"/>
+          <w:sz w:val="24"/>
+          <w:szCs w:val="24"/>
+        </w:rPr>
+        <w:t xml:space="preserve"> or else pop up the error message.</w:t>
       </w:r>
     </w:p>
     <w:p>
@@ -976,47 +1059,39 @@
           <w:sz w:val="24"/>
           <w:szCs w:val="24"/>
         </w:rPr>
-        <w:t>2.2.3 Upon selecting the delivery service</w:t>
-      </w:r>
-      <w:r>
-        <w:rPr>
-          <w:rFonts w:ascii="Times New Roman" w:hAnsi="Times New Roman" w:cs="Times New Roman"/>
-          <w:sz w:val="24"/>
-          <w:szCs w:val="24"/>
-        </w:rPr>
-        <w:t xml:space="preserve"> picker, it must allow the user not to choose </w:t>
-      </w:r>
-      <w:r>
-        <w:rPr>
-          <w:rFonts w:ascii="Times New Roman" w:hAnsi="Times New Roman" w:cs="Times New Roman"/>
-          <w:sz w:val="24"/>
-          <w:szCs w:val="24"/>
-        </w:rPr>
-        <w:t>empty;</w:t>
-      </w:r>
-      <w:r>
-        <w:rPr>
-          <w:rFonts w:ascii="Times New Roman" w:hAnsi="Times New Roman" w:cs="Times New Roman"/>
-          <w:sz w:val="24"/>
-          <w:szCs w:val="24"/>
-        </w:rPr>
-        <w:t xml:space="preserve"> otherwise</w:t>
-      </w:r>
-      <w:r>
-        <w:rPr>
-          <w:rFonts w:ascii="Times New Roman" w:hAnsi="Times New Roman" w:cs="Times New Roman"/>
-          <w:sz w:val="24"/>
-          <w:szCs w:val="24"/>
-        </w:rPr>
-        <w:t xml:space="preserve"> the error message will be popped up. </w:t>
-      </w:r>
-      <w:r>
-        <w:rPr>
-          <w:rFonts w:ascii="Times New Roman" w:hAnsi="Times New Roman" w:cs="Times New Roman"/>
-          <w:sz w:val="24"/>
-          <w:szCs w:val="24"/>
-        </w:rPr>
-        <w:t xml:space="preserve"> </w:t>
+        <w:t>2.2.2</w:t>
+      </w:r>
+      <w:r>
+        <w:rPr>
+          <w:rFonts w:ascii="Times New Roman" w:hAnsi="Times New Roman" w:cs="Times New Roman"/>
+          <w:sz w:val="24"/>
+          <w:szCs w:val="24"/>
+        </w:rPr>
+        <w:t xml:space="preserve"> Upon </w:t>
+      </w:r>
+      <w:r>
+        <w:rPr>
+          <w:rFonts w:ascii="Times New Roman" w:hAnsi="Times New Roman" w:cs="Times New Roman"/>
+          <w:sz w:val="24"/>
+          <w:szCs w:val="24"/>
+        </w:rPr>
+        <w:t xml:space="preserve">inputting the </w:t>
+      </w:r>
+      <w:r>
+        <w:rPr>
+          <w:rFonts w:ascii="Times New Roman" w:hAnsi="Times New Roman" w:cs="Times New Roman"/>
+          <w:sz w:val="24"/>
+          <w:szCs w:val="24"/>
+        </w:rPr>
+        <w:t>weight in gram</w:t>
+      </w:r>
+      <w:r>
+        <w:rPr>
+          <w:rFonts w:ascii="Times New Roman" w:hAnsi="Times New Roman" w:cs="Times New Roman"/>
+          <w:sz w:val="24"/>
+          <w:szCs w:val="24"/>
+        </w:rPr>
+        <w:t>s, it must allow the user to type in the number or else pop up the error message.</w:t>
       </w:r>
     </w:p>
     <w:p>
@@ -1034,6 +1109,64 @@
           <w:sz w:val="24"/>
           <w:szCs w:val="24"/>
         </w:rPr>
+        <w:t>2.2.3 Upon selecting the delivery service</w:t>
+      </w:r>
+      <w:r>
+        <w:rPr>
+          <w:rFonts w:ascii="Times New Roman" w:hAnsi="Times New Roman" w:cs="Times New Roman"/>
+          <w:sz w:val="24"/>
+          <w:szCs w:val="24"/>
+        </w:rPr>
+        <w:t xml:space="preserve"> picker, it must allow the user not to choose </w:t>
+      </w:r>
+      <w:r>
+        <w:rPr>
+          <w:rFonts w:ascii="Times New Roman" w:hAnsi="Times New Roman" w:cs="Times New Roman"/>
+          <w:sz w:val="24"/>
+          <w:szCs w:val="24"/>
+        </w:rPr>
+        <w:t>empty;</w:t>
+      </w:r>
+      <w:r>
+        <w:rPr>
+          <w:rFonts w:ascii="Times New Roman" w:hAnsi="Times New Roman" w:cs="Times New Roman"/>
+          <w:sz w:val="24"/>
+          <w:szCs w:val="24"/>
+        </w:rPr>
+        <w:t xml:space="preserve"> otherwise</w:t>
+      </w:r>
+      <w:r>
+        <w:rPr>
+          <w:rFonts w:ascii="Times New Roman" w:hAnsi="Times New Roman" w:cs="Times New Roman"/>
+          <w:sz w:val="24"/>
+          <w:szCs w:val="24"/>
+        </w:rPr>
+        <w:t xml:space="preserve"> the error message will be popped up. </w:t>
+      </w:r>
+      <w:r>
+        <w:rPr>
+          <w:rFonts w:ascii="Times New Roman" w:hAnsi="Times New Roman" w:cs="Times New Roman"/>
+          <w:sz w:val="24"/>
+          <w:szCs w:val="24"/>
+        </w:rPr>
+        <w:t xml:space="preserve"> </w:t>
+      </w:r>
+    </w:p>
+    <w:p>
+      <w:pPr>
+        <w:ind w:left="709"/>
+        <w:rPr>
+          <w:rFonts w:ascii="Times New Roman" w:hAnsi="Times New Roman" w:cs="Times New Roman"/>
+          <w:sz w:val="24"/>
+          <w:szCs w:val="24"/>
+        </w:rPr>
+      </w:pPr>
+      <w:r>
+        <w:rPr>
+          <w:rFonts w:ascii="Times New Roman" w:hAnsi="Times New Roman" w:cs="Times New Roman"/>
+          <w:sz w:val="24"/>
+          <w:szCs w:val="24"/>
+        </w:rPr>
         <w:t xml:space="preserve">2.2.4 Performing calculation to output the correct result after identifying the three required inputs such as estimated delivery time, </w:t>
       </w:r>
       <w:r>
@@ -1051,6 +1184,24 @@
           <w:szCs w:val="24"/>
         </w:rPr>
         <w:t>.</w:t>
+      </w:r>
+    </w:p>
+    <w:p>
+      <w:pPr>
+        <w:ind w:left="709"/>
+        <w:rPr>
+          <w:rFonts w:ascii="Times New Roman" w:hAnsi="Times New Roman" w:cs="Times New Roman"/>
+          <w:sz w:val="24"/>
+          <w:szCs w:val="24"/>
+        </w:rPr>
+      </w:pPr>
+      <w:r>
+        <w:rPr>
+          <w:rFonts w:ascii="Times New Roman" w:hAnsi="Times New Roman" w:cs="Times New Roman"/>
+          <w:sz w:val="24"/>
+          <w:szCs w:val="24"/>
+        </w:rPr>
+        <w:t>2.2.5 Reset button will reset all inputs to default ones.</w:t>
       </w:r>
     </w:p>
     <w:p>
@@ -1256,6 +1407,24 @@
     </w:p>
     <w:p>
       <w:pPr>
+        <w:rPr>
+          <w:rFonts w:ascii="Times New Roman" w:hAnsi="Times New Roman" w:cs="Times New Roman"/>
+          <w:sz w:val="24"/>
+          <w:szCs w:val="24"/>
+        </w:rPr>
+      </w:pPr>
+    </w:p>
+    <w:p>
+      <w:pPr>
+        <w:rPr>
+          <w:rFonts w:ascii="Times New Roman" w:hAnsi="Times New Roman" w:cs="Times New Roman"/>
+          <w:sz w:val="24"/>
+          <w:szCs w:val="24"/>
+        </w:rPr>
+      </w:pPr>
+    </w:p>
+    <w:p>
+      <w:pPr>
         <w:ind w:left="709"/>
         <w:rPr>
           <w:rFonts w:ascii="Times New Roman" w:hAnsi="Times New Roman" w:cs="Times New Roman"/>
@@ -1271,6 +1440,7 @@
           <w:sz w:val="28"/>
           <w:szCs w:val="28"/>
         </w:rPr>
+        <w:lastRenderedPageBreak/>
         <w:t>2.4</w:t>
       </w:r>
       <w:r>
@@ -1495,7 +1665,6 @@
           <w:sz w:val="28"/>
           <w:szCs w:val="28"/>
         </w:rPr>
-        <w:lastRenderedPageBreak/>
         <w:t>Non-Functional Requirements</w:t>
       </w:r>
     </w:p>
@@ -1913,7 +2082,6 @@
     </w:p>
     <w:p>
       <w:pPr>
-        <w:pStyle w:val="ListParagraph"/>
         <w:rPr>
           <w:rFonts w:ascii="Times New Roman" w:hAnsi="Times New Roman" w:cs="Times New Roman"/>
           <w:b/>
@@ -1924,139 +2092,6 @@
     </w:p>
     <w:p>
       <w:pPr>
-        <w:pStyle w:val="ListParagraph"/>
-        <w:rPr>
-          <w:rFonts w:ascii="Times New Roman" w:hAnsi="Times New Roman" w:cs="Times New Roman"/>
-          <w:b/>
-          <w:sz w:val="28"/>
-          <w:szCs w:val="28"/>
-        </w:rPr>
-      </w:pPr>
-    </w:p>
-    <w:p>
-      <w:pPr>
-        <w:pStyle w:val="ListParagraph"/>
-        <w:rPr>
-          <w:rFonts w:ascii="Times New Roman" w:hAnsi="Times New Roman" w:cs="Times New Roman"/>
-          <w:b/>
-          <w:sz w:val="28"/>
-          <w:szCs w:val="28"/>
-        </w:rPr>
-      </w:pPr>
-    </w:p>
-    <w:p>
-      <w:pPr>
-        <w:pStyle w:val="ListParagraph"/>
-        <w:rPr>
-          <w:rFonts w:ascii="Times New Roman" w:hAnsi="Times New Roman" w:cs="Times New Roman"/>
-          <w:b/>
-          <w:sz w:val="28"/>
-          <w:szCs w:val="28"/>
-        </w:rPr>
-      </w:pPr>
-    </w:p>
-    <w:p>
-      <w:pPr>
-        <w:pStyle w:val="ListParagraph"/>
-        <w:rPr>
-          <w:rFonts w:ascii="Times New Roman" w:hAnsi="Times New Roman" w:cs="Times New Roman"/>
-          <w:b/>
-          <w:sz w:val="28"/>
-          <w:szCs w:val="28"/>
-        </w:rPr>
-      </w:pPr>
-    </w:p>
-    <w:p>
-      <w:pPr>
-        <w:pStyle w:val="ListParagraph"/>
-        <w:rPr>
-          <w:rFonts w:ascii="Times New Roman" w:hAnsi="Times New Roman" w:cs="Times New Roman"/>
-          <w:b/>
-          <w:sz w:val="28"/>
-          <w:szCs w:val="28"/>
-        </w:rPr>
-      </w:pPr>
-    </w:p>
-    <w:p>
-      <w:pPr>
-        <w:pStyle w:val="ListParagraph"/>
-        <w:rPr>
-          <w:rFonts w:ascii="Times New Roman" w:hAnsi="Times New Roman" w:cs="Times New Roman"/>
-          <w:b/>
-          <w:sz w:val="28"/>
-          <w:szCs w:val="28"/>
-        </w:rPr>
-      </w:pPr>
-    </w:p>
-    <w:p>
-      <w:pPr>
-        <w:pStyle w:val="ListParagraph"/>
-        <w:rPr>
-          <w:rFonts w:ascii="Times New Roman" w:hAnsi="Times New Roman" w:cs="Times New Roman"/>
-          <w:b/>
-          <w:sz w:val="28"/>
-          <w:szCs w:val="28"/>
-        </w:rPr>
-      </w:pPr>
-    </w:p>
-    <w:p>
-      <w:pPr>
-        <w:pStyle w:val="ListParagraph"/>
-        <w:rPr>
-          <w:rFonts w:ascii="Times New Roman" w:hAnsi="Times New Roman" w:cs="Times New Roman"/>
-          <w:b/>
-          <w:sz w:val="28"/>
-          <w:szCs w:val="28"/>
-        </w:rPr>
-      </w:pPr>
-    </w:p>
-    <w:p>
-      <w:pPr>
-        <w:pStyle w:val="ListParagraph"/>
-        <w:rPr>
-          <w:rFonts w:ascii="Times New Roman" w:hAnsi="Times New Roman" w:cs="Times New Roman"/>
-          <w:b/>
-          <w:sz w:val="28"/>
-          <w:szCs w:val="28"/>
-        </w:rPr>
-      </w:pPr>
-    </w:p>
-    <w:p>
-      <w:pPr>
-        <w:pStyle w:val="ListParagraph"/>
-        <w:rPr>
-          <w:rFonts w:ascii="Times New Roman" w:hAnsi="Times New Roman" w:cs="Times New Roman"/>
-          <w:b/>
-          <w:sz w:val="28"/>
-          <w:szCs w:val="28"/>
-        </w:rPr>
-      </w:pPr>
-    </w:p>
-    <w:p>
-      <w:pPr>
-        <w:pStyle w:val="ListParagraph"/>
-        <w:rPr>
-          <w:rFonts w:ascii="Times New Roman" w:hAnsi="Times New Roman" w:cs="Times New Roman"/>
-          <w:b/>
-          <w:sz w:val="28"/>
-          <w:szCs w:val="28"/>
-        </w:rPr>
-      </w:pPr>
-    </w:p>
-    <w:p>
-      <w:pPr>
-        <w:pStyle w:val="ListParagraph"/>
-        <w:rPr>
-          <w:rFonts w:ascii="Times New Roman" w:hAnsi="Times New Roman" w:cs="Times New Roman"/>
-          <w:b/>
-          <w:sz w:val="28"/>
-          <w:szCs w:val="28"/>
-        </w:rPr>
-      </w:pPr>
-    </w:p>
-    <w:p>
-      <w:pPr>
-        <w:pStyle w:val="ListParagraph"/>
         <w:rPr>
           <w:rFonts w:ascii="Times New Roman" w:hAnsi="Times New Roman" w:cs="Times New Roman"/>
           <w:b/>
@@ -2414,7 +2449,7 @@
           <w:lang w:eastAsia="en-SG"/>
         </w:rPr>
         <w:pict>
-          <v:rect id="_x0000_s1052" style="position:absolute;left:0;text-align:left;margin-left:216.3pt;margin-top:2.6pt;width:81.25pt;height:36.95pt;z-index:251678720">
+          <v:rect id="_x0000_s1052" style="position:absolute;left:0;text-align:left;margin-left:216.3pt;margin-top:3.45pt;width:81.25pt;height:36.95pt;z-index:251678720">
             <v:textbox style="mso-next-textbox:#_x0000_s1052">
               <w:txbxContent>
                 <w:p>
@@ -2425,6 +2460,38 @@
                     <w:t>Generate Report</w:t>
                   </w:r>
                 </w:p>
+              </w:txbxContent>
+            </v:textbox>
+          </v:rect>
+        </w:pict>
+      </w:r>
+      <w:r>
+        <w:rPr>
+          <w:rFonts w:ascii="Times New Roman" w:hAnsi="Times New Roman" w:cs="Times New Roman"/>
+          <w:b/>
+          <w:noProof/>
+          <w:sz w:val="28"/>
+          <w:szCs w:val="28"/>
+          <w:lang w:eastAsia="en-SG"/>
+        </w:rPr>
+        <w:pict>
+          <v:rect id="_x0000_s1050" style="position:absolute;left:0;text-align:left;margin-left:21.3pt;margin-top:2.6pt;width:103.3pt;height:36.95pt;z-index:251656702">
+            <v:textbox style="mso-next-textbox:#_x0000_s1050">
+              <w:txbxContent>
+                <w:p>
+                  <w:pPr>
+                    <w:rPr>
+                      <w:b/>
+                    </w:rPr>
+                  </w:pPr>
+                  <w:r>
+                    <w:rPr>
+                      <w:b/>
+                    </w:rPr>
+                    <w:t>Estimated Delivery Time</w:t>
+                  </w:r>
+                </w:p>
+                <w:p/>
               </w:txbxContent>
             </v:textbox>
           </v:rect>
@@ -2460,38 +2527,6 @@
                       <w:b/>
                     </w:rPr>
                     <w:t xml:space="preserve"> Calculator</w:t>
-                  </w:r>
-                </w:p>
-                <w:p/>
-              </w:txbxContent>
-            </v:textbox>
-          </v:rect>
-        </w:pict>
-      </w:r>
-      <w:r>
-        <w:rPr>
-          <w:rFonts w:ascii="Times New Roman" w:hAnsi="Times New Roman" w:cs="Times New Roman"/>
-          <w:b/>
-          <w:noProof/>
-          <w:sz w:val="28"/>
-          <w:szCs w:val="28"/>
-          <w:lang w:eastAsia="en-SG"/>
-        </w:rPr>
-        <w:pict>
-          <v:rect id="_x0000_s1050" style="position:absolute;left:0;text-align:left;margin-left:21.3pt;margin-top:2.6pt;width:103.3pt;height:36.95pt;z-index:251656702">
-            <v:textbox style="mso-next-textbox:#_x0000_s1050">
-              <w:txbxContent>
-                <w:p>
-                  <w:pPr>
-                    <w:rPr>
-                      <w:b/>
-                    </w:rPr>
-                  </w:pPr>
-                  <w:r>
-                    <w:rPr>
-                      <w:b/>
-                    </w:rPr>
-                    <w:t>Estimated Delivery Time</w:t>
                   </w:r>
                 </w:p>
                 <w:p/>
@@ -2940,12 +2975,12 @@
           <w:lang w:eastAsia="en-SG"/>
         </w:rPr>
         <w:pict>
-          <v:roundrect id="_x0000_s1040" style="position:absolute;margin-left:271.85pt;margin-top:10.4pt;width:39.95pt;height:23.2pt;z-index:251671552" arcsize="10923f">
+          <v:roundrect id="_x0000_s1040" style="position:absolute;margin-left:271.85pt;margin-top:10.4pt;width:46.5pt;height:23.2pt;z-index:251671552" arcsize="10923f">
             <v:textbox style="mso-next-textbox:#_x0000_s1040">
               <w:txbxContent>
                 <w:p>
                   <w:r>
-                    <w:t>Clear</w:t>
+                    <w:t>Reset</w:t>
                   </w:r>
                 </w:p>
               </w:txbxContent>
@@ -3629,35 +3664,35 @@
           <w:lang w:eastAsia="en-SG"/>
         </w:rPr>
         <w:pict>
+          <v:roundrect id="_x0000_s1076" style="position:absolute;margin-left:265.65pt;margin-top:23pt;width:42.3pt;height:23.2pt;z-index:251694080" arcsize="10923f">
+            <v:textbox>
+              <w:txbxContent>
+                <w:p>
+                  <w:r>
+                    <w:t>Reset</w:t>
+                  </w:r>
+                </w:p>
+              </w:txbxContent>
+            </v:textbox>
+          </v:roundrect>
+        </w:pict>
+      </w:r>
+      <w:r>
+        <w:rPr>
+          <w:rFonts w:ascii="Times New Roman" w:hAnsi="Times New Roman" w:cs="Times New Roman"/>
+          <w:b/>
+          <w:noProof/>
+          <w:sz w:val="24"/>
+          <w:szCs w:val="24"/>
+          <w:lang w:eastAsia="en-SG"/>
+        </w:rPr>
+        <w:pict>
           <v:roundrect id="_x0000_s1075" style="position:absolute;margin-left:180.65pt;margin-top:22.15pt;width:60.1pt;height:23.2pt;z-index:251693056" arcsize="10923f">
             <v:textbox>
               <w:txbxContent>
                 <w:p>
                   <w:r>
                     <w:t>Calculate</w:t>
-                  </w:r>
-                </w:p>
-              </w:txbxContent>
-            </v:textbox>
-          </v:roundrect>
-        </w:pict>
-      </w:r>
-      <w:r>
-        <w:rPr>
-          <w:rFonts w:ascii="Times New Roman" w:hAnsi="Times New Roman" w:cs="Times New Roman"/>
-          <w:b/>
-          <w:noProof/>
-          <w:sz w:val="24"/>
-          <w:szCs w:val="24"/>
-          <w:lang w:eastAsia="en-SG"/>
-        </w:rPr>
-        <w:pict>
-          <v:roundrect id="_x0000_s1076" style="position:absolute;margin-left:265.65pt;margin-top:23pt;width:39.95pt;height:23.2pt;z-index:251694080" arcsize="10923f">
-            <v:textbox>
-              <w:txbxContent>
-                <w:p>
-                  <w:r>
-                    <w:t>Clear</w:t>
                   </w:r>
                 </w:p>
               </w:txbxContent>
@@ -4829,17 +4864,6 @@
         <w:t>)</w:t>
       </w:r>
     </w:p>
-    <w:p>
-      <w:pPr>
-        <w:pStyle w:val="ListParagraph"/>
-        <w:rPr>
-          <w:rFonts w:ascii="Times New Roman" w:hAnsi="Times New Roman" w:cs="Times New Roman"/>
-          <w:b/>
-          <w:sz w:val="24"/>
-          <w:szCs w:val="24"/>
-        </w:rPr>
-      </w:pPr>
-    </w:p>
     <w:tbl>
       <w:tblPr>
         <w:tblStyle w:val="TableGrid"/>
@@ -5113,9 +5137,15 @@
                 <w:sz w:val="24"/>
                 <w:szCs w:val="24"/>
               </w:rPr>
-              <w:t>Postcard/</w:t>
-            </w:r>
-          </w:p>
+              <w:t>Available Days for Delivery</w:t>
+            </w:r>
+          </w:p>
+        </w:tc>
+        <w:tc>
+          <w:tcPr>
+            <w:tcW w:w="1344" w:type="dxa"/>
+            <w:vAlign w:val="center"/>
+          </w:tcPr>
           <w:p>
             <w:pPr>
               <w:pStyle w:val="ListParagraph"/>
@@ -5135,44 +5165,7 @@
                 <w:sz w:val="24"/>
                 <w:szCs w:val="24"/>
               </w:rPr>
-              <w:t>per piece</w:t>
-            </w:r>
-          </w:p>
-        </w:tc>
-        <w:tc>
-          <w:tcPr>
-            <w:tcW w:w="1344" w:type="dxa"/>
-            <w:vAlign w:val="center"/>
-          </w:tcPr>
-          <w:p>
-            <w:pPr>
-              <w:pStyle w:val="ListParagraph"/>
-              <w:ind w:left="0"/>
-              <w:jc w:val="center"/>
-              <w:rPr>
-                <w:rFonts w:ascii="Times New Roman" w:hAnsi="Times New Roman" w:cs="Times New Roman"/>
-                <w:b/>
-                <w:sz w:val="24"/>
-                <w:szCs w:val="24"/>
-              </w:rPr>
-            </w:pPr>
-            <w:r>
-              <w:rPr>
-                <w:rFonts w:ascii="Times New Roman" w:hAnsi="Times New Roman" w:cs="Times New Roman"/>
-                <w:b/>
-                <w:sz w:val="24"/>
-                <w:szCs w:val="24"/>
-              </w:rPr>
-              <w:t xml:space="preserve">Delivery </w:t>
-            </w:r>
-            <w:r>
-              <w:rPr>
-                <w:rFonts w:ascii="Times New Roman" w:hAnsi="Times New Roman" w:cs="Times New Roman"/>
-                <w:b/>
-                <w:sz w:val="24"/>
-                <w:szCs w:val="24"/>
-              </w:rPr>
-              <w:t>Time</w:t>
+              <w:t>Delivery Time</w:t>
             </w:r>
             <w:r>
               <w:rPr>
@@ -5351,15 +5344,7 @@
                 <w:sz w:val="24"/>
                 <w:szCs w:val="24"/>
               </w:rPr>
-              <w:t>per additional 1</w:t>
-            </w:r>
-            <w:r>
-              <w:rPr>
-                <w:rFonts w:ascii="Times New Roman" w:hAnsi="Times New Roman" w:cs="Times New Roman"/>
-                <w:sz w:val="24"/>
-                <w:szCs w:val="24"/>
-              </w:rPr>
-              <w:t>kg</w:t>
+              <w:t>per additional 1kg</w:t>
             </w:r>
           </w:p>
         </w:tc>
@@ -5385,71 +5370,47 @@
                 <w:sz w:val="24"/>
                 <w:szCs w:val="24"/>
               </w:rPr>
-              <w:t>3</w:t>
-            </w:r>
-            <w:r>
-              <w:rPr>
-                <w:rFonts w:ascii="Times New Roman" w:hAnsi="Times New Roman" w:cs="Times New Roman"/>
-                <w:sz w:val="24"/>
-                <w:szCs w:val="24"/>
-              </w:rPr>
-              <w:t>5¢</w:t>
-            </w:r>
-          </w:p>
-          <w:p>
-            <w:pPr>
-              <w:pStyle w:val="ListParagraph"/>
-              <w:ind w:left="0"/>
-              <w:jc w:val="center"/>
-              <w:rPr>
-                <w:rFonts w:ascii="Times New Roman" w:hAnsi="Times New Roman" w:cs="Times New Roman"/>
-                <w:sz w:val="24"/>
-                <w:szCs w:val="24"/>
-              </w:rPr>
-            </w:pPr>
-            <w:r>
-              <w:rPr>
-                <w:rFonts w:ascii="Times New Roman" w:hAnsi="Times New Roman" w:cs="Times New Roman"/>
-                <w:sz w:val="24"/>
-                <w:szCs w:val="24"/>
-              </w:rPr>
-              <w:t>4</w:t>
-            </w:r>
-            <w:r>
-              <w:rPr>
-                <w:rFonts w:ascii="Times New Roman" w:hAnsi="Times New Roman" w:cs="Times New Roman"/>
-                <w:sz w:val="24"/>
-                <w:szCs w:val="24"/>
-              </w:rPr>
-              <w:t>5¢</w:t>
-            </w:r>
-          </w:p>
-          <w:p>
-            <w:pPr>
-              <w:pStyle w:val="ListParagraph"/>
-              <w:ind w:left="0"/>
-              <w:jc w:val="center"/>
-              <w:rPr>
-                <w:rFonts w:ascii="Times New Roman" w:hAnsi="Times New Roman" w:cs="Times New Roman"/>
-                <w:sz w:val="24"/>
-                <w:szCs w:val="24"/>
-              </w:rPr>
-            </w:pPr>
-            <w:r>
-              <w:rPr>
-                <w:rFonts w:ascii="Times New Roman" w:hAnsi="Times New Roman" w:cs="Times New Roman"/>
-                <w:sz w:val="24"/>
-                <w:szCs w:val="24"/>
-              </w:rPr>
-              <w:t>7</w:t>
-            </w:r>
-            <w:r>
-              <w:rPr>
-                <w:rFonts w:ascii="Times New Roman" w:hAnsi="Times New Roman" w:cs="Times New Roman"/>
-                <w:sz w:val="24"/>
-                <w:szCs w:val="24"/>
-              </w:rPr>
-              <w:t>5¢</w:t>
+              <w:t>35¢</w:t>
+            </w:r>
+          </w:p>
+          <w:p>
+            <w:pPr>
+              <w:pStyle w:val="ListParagraph"/>
+              <w:ind w:left="0"/>
+              <w:jc w:val="center"/>
+              <w:rPr>
+                <w:rFonts w:ascii="Times New Roman" w:hAnsi="Times New Roman" w:cs="Times New Roman"/>
+                <w:sz w:val="24"/>
+                <w:szCs w:val="24"/>
+              </w:rPr>
+            </w:pPr>
+            <w:r>
+              <w:rPr>
+                <w:rFonts w:ascii="Times New Roman" w:hAnsi="Times New Roman" w:cs="Times New Roman"/>
+                <w:sz w:val="24"/>
+                <w:szCs w:val="24"/>
+              </w:rPr>
+              <w:t>45¢</w:t>
+            </w:r>
+          </w:p>
+          <w:p>
+            <w:pPr>
+              <w:pStyle w:val="ListParagraph"/>
+              <w:ind w:left="0"/>
+              <w:jc w:val="center"/>
+              <w:rPr>
+                <w:rFonts w:ascii="Times New Roman" w:hAnsi="Times New Roman" w:cs="Times New Roman"/>
+                <w:sz w:val="24"/>
+                <w:szCs w:val="24"/>
+              </w:rPr>
+            </w:pPr>
+            <w:r>
+              <w:rPr>
+                <w:rFonts w:ascii="Times New Roman" w:hAnsi="Times New Roman" w:cs="Times New Roman"/>
+                <w:sz w:val="24"/>
+                <w:szCs w:val="24"/>
+              </w:rPr>
+              <w:t>75¢</w:t>
             </w:r>
           </w:p>
           <w:p>
@@ -5495,15 +5456,7 @@
                 <w:sz w:val="24"/>
                 <w:szCs w:val="24"/>
               </w:rPr>
-              <w:t>20</w:t>
-            </w:r>
-            <w:r>
-              <w:rPr>
-                <w:rFonts w:ascii="Times New Roman" w:hAnsi="Times New Roman" w:cs="Times New Roman"/>
-                <w:sz w:val="24"/>
-                <w:szCs w:val="24"/>
-              </w:rPr>
-              <w:t>¢</w:t>
+              <w:t>All days</w:t>
             </w:r>
           </w:p>
         </w:tc>
@@ -5529,7 +5482,7 @@
                 <w:sz w:val="24"/>
                 <w:szCs w:val="24"/>
               </w:rPr>
-              <w:t>&lt;1</w:t>
+              <w:t>1</w:t>
             </w:r>
           </w:p>
         </w:tc>
@@ -5698,15 +5651,7 @@
                 <w:sz w:val="24"/>
                 <w:szCs w:val="24"/>
               </w:rPr>
-              <w:t>per additional 1</w:t>
-            </w:r>
-            <w:r>
-              <w:rPr>
-                <w:rFonts w:ascii="Times New Roman" w:hAnsi="Times New Roman" w:cs="Times New Roman"/>
-                <w:sz w:val="24"/>
-                <w:szCs w:val="24"/>
-              </w:rPr>
-              <w:t>kg</w:t>
+              <w:t>per additional 1kg</w:t>
             </w:r>
           </w:p>
         </w:tc>
@@ -5818,7 +5763,7 @@
                 <w:sz w:val="24"/>
                 <w:szCs w:val="24"/>
               </w:rPr>
-              <w:t>30¢</w:t>
+              <w:t>Mon, Wed, Thurs,Sat</w:t>
             </w:r>
           </w:p>
         </w:tc>
@@ -5838,14 +5783,6 @@
                 <w:szCs w:val="24"/>
               </w:rPr>
             </w:pPr>
-            <w:r>
-              <w:rPr>
-                <w:rFonts w:ascii="Times New Roman" w:hAnsi="Times New Roman" w:cs="Times New Roman"/>
-                <w:sz w:val="24"/>
-                <w:szCs w:val="24"/>
-              </w:rPr>
-              <w:t>1~</w:t>
-            </w:r>
             <w:r>
               <w:rPr>
                 <w:rFonts w:ascii="Times New Roman" w:hAnsi="Times New Roman" w:cs="Times New Roman"/>
@@ -6021,23 +5958,7 @@
                 <w:sz w:val="24"/>
                 <w:szCs w:val="24"/>
               </w:rPr>
-              <w:t xml:space="preserve">per </w:t>
-            </w:r>
-            <w:r>
-              <w:rPr>
-                <w:rFonts w:ascii="Times New Roman" w:hAnsi="Times New Roman" w:cs="Times New Roman"/>
-                <w:sz w:val="24"/>
-                <w:szCs w:val="24"/>
-              </w:rPr>
-              <w:t>additional 1</w:t>
-            </w:r>
-            <w:r>
-              <w:rPr>
-                <w:rFonts w:ascii="Times New Roman" w:hAnsi="Times New Roman" w:cs="Times New Roman"/>
-                <w:sz w:val="24"/>
-                <w:szCs w:val="24"/>
-              </w:rPr>
-              <w:t>kg</w:t>
+              <w:t>per additional 1kg</w:t>
             </w:r>
           </w:p>
         </w:tc>
@@ -6063,43 +5984,27 @@
                 <w:sz w:val="24"/>
                 <w:szCs w:val="24"/>
               </w:rPr>
-              <w:t>6</w:t>
-            </w:r>
-            <w:r>
-              <w:rPr>
-                <w:rFonts w:ascii="Times New Roman" w:hAnsi="Times New Roman" w:cs="Times New Roman"/>
-                <w:sz w:val="24"/>
-                <w:szCs w:val="24"/>
-              </w:rPr>
-              <w:t>0¢</w:t>
-            </w:r>
-          </w:p>
-          <w:p>
-            <w:pPr>
-              <w:pStyle w:val="ListParagraph"/>
-              <w:ind w:left="0"/>
-              <w:jc w:val="center"/>
-              <w:rPr>
-                <w:rFonts w:ascii="Times New Roman" w:hAnsi="Times New Roman" w:cs="Times New Roman"/>
-                <w:sz w:val="24"/>
-                <w:szCs w:val="24"/>
-              </w:rPr>
-            </w:pPr>
-            <w:r>
-              <w:rPr>
-                <w:rFonts w:ascii="Times New Roman" w:hAnsi="Times New Roman" w:cs="Times New Roman"/>
-                <w:sz w:val="24"/>
-                <w:szCs w:val="24"/>
-              </w:rPr>
-              <w:t>7</w:t>
-            </w:r>
-            <w:r>
-              <w:rPr>
-                <w:rFonts w:ascii="Times New Roman" w:hAnsi="Times New Roman" w:cs="Times New Roman"/>
-                <w:sz w:val="24"/>
-                <w:szCs w:val="24"/>
-              </w:rPr>
-              <w:t>5¢</w:t>
+              <w:t>60¢</w:t>
+            </w:r>
+          </w:p>
+          <w:p>
+            <w:pPr>
+              <w:pStyle w:val="ListParagraph"/>
+              <w:ind w:left="0"/>
+              <w:jc w:val="center"/>
+              <w:rPr>
+                <w:rFonts w:ascii="Times New Roman" w:hAnsi="Times New Roman" w:cs="Times New Roman"/>
+                <w:sz w:val="24"/>
+                <w:szCs w:val="24"/>
+              </w:rPr>
+            </w:pPr>
+            <w:r>
+              <w:rPr>
+                <w:rFonts w:ascii="Times New Roman" w:hAnsi="Times New Roman" w:cs="Times New Roman"/>
+                <w:sz w:val="24"/>
+                <w:szCs w:val="24"/>
+              </w:rPr>
+              <w:t>75¢</w:t>
             </w:r>
           </w:p>
           <w:p>
@@ -6139,15 +6044,7 @@
                 <w:sz w:val="24"/>
                 <w:szCs w:val="24"/>
               </w:rPr>
-              <w:t>$5</w:t>
-            </w:r>
-            <w:r>
-              <w:rPr>
-                <w:rFonts w:ascii="Times New Roman" w:hAnsi="Times New Roman" w:cs="Times New Roman"/>
-                <w:sz w:val="24"/>
-                <w:szCs w:val="24"/>
-              </w:rPr>
-              <w:t>.00</w:t>
+              <w:t>$5.00</w:t>
             </w:r>
           </w:p>
         </w:tc>
@@ -6173,7 +6070,7 @@
                 <w:sz w:val="24"/>
                 <w:szCs w:val="24"/>
               </w:rPr>
-              <w:t>60¢</w:t>
+              <w:t>Tues, Wed, Fri, Sat</w:t>
             </w:r>
           </w:p>
         </w:tc>
@@ -6199,7 +6096,7 @@
                 <w:sz w:val="24"/>
                 <w:szCs w:val="24"/>
               </w:rPr>
-              <w:t>3~5</w:t>
+              <w:t>5</w:t>
             </w:r>
           </w:p>
         </w:tc>
@@ -6555,8 +6452,138 @@
                 <w:sz w:val="24"/>
                 <w:szCs w:val="24"/>
               </w:rPr>
-              <w:t xml:space="preserve">per additional </w:t>
-            </w:r>
+              <w:t>per additional 1kg</w:t>
+            </w:r>
+          </w:p>
+        </w:tc>
+        <w:tc>
+          <w:tcPr>
+            <w:tcW w:w="1406" w:type="dxa"/>
+            <w:vAlign w:val="center"/>
+          </w:tcPr>
+          <w:p>
+            <w:pPr>
+              <w:pStyle w:val="ListParagraph"/>
+              <w:ind w:left="0"/>
+              <w:jc w:val="center"/>
+              <w:rPr>
+                <w:rFonts w:ascii="Times New Roman" w:hAnsi="Times New Roman" w:cs="Times New Roman"/>
+                <w:sz w:val="24"/>
+                <w:szCs w:val="24"/>
+              </w:rPr>
+            </w:pPr>
+            <w:r>
+              <w:rPr>
+                <w:rFonts w:ascii="Times New Roman" w:hAnsi="Times New Roman" w:cs="Times New Roman"/>
+                <w:sz w:val="24"/>
+                <w:szCs w:val="24"/>
+              </w:rPr>
+              <w:t>35¢</w:t>
+            </w:r>
+          </w:p>
+          <w:p>
+            <w:pPr>
+              <w:pStyle w:val="ListParagraph"/>
+              <w:ind w:left="0"/>
+              <w:jc w:val="center"/>
+              <w:rPr>
+                <w:rFonts w:ascii="Times New Roman" w:hAnsi="Times New Roman" w:cs="Times New Roman"/>
+                <w:sz w:val="24"/>
+                <w:szCs w:val="24"/>
+              </w:rPr>
+            </w:pPr>
+            <w:r>
+              <w:rPr>
+                <w:rFonts w:ascii="Times New Roman" w:hAnsi="Times New Roman" w:cs="Times New Roman"/>
+                <w:sz w:val="24"/>
+                <w:szCs w:val="24"/>
+              </w:rPr>
+              <w:t>45¢</w:t>
+            </w:r>
+          </w:p>
+          <w:p>
+            <w:pPr>
+              <w:pStyle w:val="ListParagraph"/>
+              <w:ind w:left="0"/>
+              <w:jc w:val="center"/>
+              <w:rPr>
+                <w:rFonts w:ascii="Times New Roman" w:hAnsi="Times New Roman" w:cs="Times New Roman"/>
+                <w:sz w:val="24"/>
+                <w:szCs w:val="24"/>
+              </w:rPr>
+            </w:pPr>
+            <w:r>
+              <w:rPr>
+                <w:rFonts w:ascii="Times New Roman" w:hAnsi="Times New Roman" w:cs="Times New Roman"/>
+                <w:sz w:val="24"/>
+                <w:szCs w:val="24"/>
+              </w:rPr>
+              <w:t>75¢</w:t>
+            </w:r>
+          </w:p>
+          <w:p>
+            <w:pPr>
+              <w:pStyle w:val="ListParagraph"/>
+              <w:ind w:left="0"/>
+              <w:jc w:val="center"/>
+              <w:rPr>
+                <w:rFonts w:ascii="Times New Roman" w:hAnsi="Times New Roman" w:cs="Times New Roman"/>
+                <w:sz w:val="24"/>
+                <w:szCs w:val="24"/>
+              </w:rPr>
+            </w:pPr>
+            <w:r>
+              <w:rPr>
+                <w:rFonts w:ascii="Times New Roman" w:hAnsi="Times New Roman" w:cs="Times New Roman"/>
+                <w:sz w:val="24"/>
+                <w:szCs w:val="24"/>
+              </w:rPr>
+              <w:t>$1.00</w:t>
+            </w:r>
+          </w:p>
+        </w:tc>
+        <w:tc>
+          <w:tcPr>
+            <w:tcW w:w="1310" w:type="dxa"/>
+            <w:vAlign w:val="center"/>
+          </w:tcPr>
+          <w:p>
+            <w:pPr>
+              <w:pStyle w:val="ListParagraph"/>
+              <w:ind w:left="0"/>
+              <w:jc w:val="center"/>
+              <w:rPr>
+                <w:rFonts w:ascii="Times New Roman" w:hAnsi="Times New Roman" w:cs="Times New Roman"/>
+                <w:sz w:val="24"/>
+                <w:szCs w:val="24"/>
+              </w:rPr>
+            </w:pPr>
+            <w:r>
+              <w:rPr>
+                <w:rFonts w:ascii="Times New Roman" w:hAnsi="Times New Roman" w:cs="Times New Roman"/>
+                <w:sz w:val="24"/>
+                <w:szCs w:val="24"/>
+              </w:rPr>
+              <w:t>All days</w:t>
+            </w:r>
+          </w:p>
+        </w:tc>
+        <w:tc>
+          <w:tcPr>
+            <w:tcW w:w="1344" w:type="dxa"/>
+            <w:vAlign w:val="center"/>
+          </w:tcPr>
+          <w:p>
+            <w:pPr>
+              <w:pStyle w:val="ListParagraph"/>
+              <w:ind w:left="0"/>
+              <w:jc w:val="center"/>
+              <w:rPr>
+                <w:rFonts w:ascii="Times New Roman" w:hAnsi="Times New Roman" w:cs="Times New Roman"/>
+                <w:sz w:val="24"/>
+                <w:szCs w:val="24"/>
+              </w:rPr>
+            </w:pPr>
             <w:r>
               <w:rPr>
                 <w:rFonts w:ascii="Times New Roman" w:hAnsi="Times New Roman" w:cs="Times New Roman"/>
@@ -6564,152 +6591,6 @@
                 <w:szCs w:val="24"/>
               </w:rPr>
               <w:t>1</w:t>
-            </w:r>
-            <w:r>
-              <w:rPr>
-                <w:rFonts w:ascii="Times New Roman" w:hAnsi="Times New Roman" w:cs="Times New Roman"/>
-                <w:sz w:val="24"/>
-                <w:szCs w:val="24"/>
-              </w:rPr>
-              <w:t>kg</w:t>
-            </w:r>
-          </w:p>
-        </w:tc>
-        <w:tc>
-          <w:tcPr>
-            <w:tcW w:w="1406" w:type="dxa"/>
-            <w:vAlign w:val="center"/>
-          </w:tcPr>
-          <w:p>
-            <w:pPr>
-              <w:pStyle w:val="ListParagraph"/>
-              <w:ind w:left="0"/>
-              <w:jc w:val="center"/>
-              <w:rPr>
-                <w:rFonts w:ascii="Times New Roman" w:hAnsi="Times New Roman" w:cs="Times New Roman"/>
-                <w:sz w:val="24"/>
-                <w:szCs w:val="24"/>
-              </w:rPr>
-            </w:pPr>
-            <w:r>
-              <w:rPr>
-                <w:rFonts w:ascii="Times New Roman" w:hAnsi="Times New Roman" w:cs="Times New Roman"/>
-                <w:sz w:val="24"/>
-                <w:szCs w:val="24"/>
-              </w:rPr>
-              <w:t>35¢</w:t>
-            </w:r>
-          </w:p>
-          <w:p>
-            <w:pPr>
-              <w:pStyle w:val="ListParagraph"/>
-              <w:ind w:left="0"/>
-              <w:jc w:val="center"/>
-              <w:rPr>
-                <w:rFonts w:ascii="Times New Roman" w:hAnsi="Times New Roman" w:cs="Times New Roman"/>
-                <w:sz w:val="24"/>
-                <w:szCs w:val="24"/>
-              </w:rPr>
-            </w:pPr>
-            <w:r>
-              <w:rPr>
-                <w:rFonts w:ascii="Times New Roman" w:hAnsi="Times New Roman" w:cs="Times New Roman"/>
-                <w:sz w:val="24"/>
-                <w:szCs w:val="24"/>
-              </w:rPr>
-              <w:t>45¢</w:t>
-            </w:r>
-          </w:p>
-          <w:p>
-            <w:pPr>
-              <w:pStyle w:val="ListParagraph"/>
-              <w:ind w:left="0"/>
-              <w:jc w:val="center"/>
-              <w:rPr>
-                <w:rFonts w:ascii="Times New Roman" w:hAnsi="Times New Roman" w:cs="Times New Roman"/>
-                <w:sz w:val="24"/>
-                <w:szCs w:val="24"/>
-              </w:rPr>
-            </w:pPr>
-            <w:r>
-              <w:rPr>
-                <w:rFonts w:ascii="Times New Roman" w:hAnsi="Times New Roman" w:cs="Times New Roman"/>
-                <w:sz w:val="24"/>
-                <w:szCs w:val="24"/>
-              </w:rPr>
-              <w:t>75¢</w:t>
-            </w:r>
-          </w:p>
-          <w:p>
-            <w:pPr>
-              <w:pStyle w:val="ListParagraph"/>
-              <w:ind w:left="0"/>
-              <w:jc w:val="center"/>
-              <w:rPr>
-                <w:rFonts w:ascii="Times New Roman" w:hAnsi="Times New Roman" w:cs="Times New Roman"/>
-                <w:sz w:val="24"/>
-                <w:szCs w:val="24"/>
-              </w:rPr>
-            </w:pPr>
-            <w:r>
-              <w:rPr>
-                <w:rFonts w:ascii="Times New Roman" w:hAnsi="Times New Roman" w:cs="Times New Roman"/>
-                <w:sz w:val="24"/>
-                <w:szCs w:val="24"/>
-              </w:rPr>
-              <w:t>$1.00</w:t>
-            </w:r>
-          </w:p>
-        </w:tc>
-        <w:tc>
-          <w:tcPr>
-            <w:tcW w:w="1310" w:type="dxa"/>
-            <w:vAlign w:val="center"/>
-          </w:tcPr>
-          <w:p>
-            <w:pPr>
-              <w:pStyle w:val="ListParagraph"/>
-              <w:ind w:left="0"/>
-              <w:jc w:val="center"/>
-              <w:rPr>
-                <w:rFonts w:ascii="Times New Roman" w:hAnsi="Times New Roman" w:cs="Times New Roman"/>
-                <w:sz w:val="24"/>
-                <w:szCs w:val="24"/>
-              </w:rPr>
-            </w:pPr>
-            <w:r>
-              <w:rPr>
-                <w:rFonts w:ascii="Times New Roman" w:hAnsi="Times New Roman" w:cs="Times New Roman"/>
-                <w:sz w:val="24"/>
-                <w:szCs w:val="24"/>
-              </w:rPr>
-              <w:t>20¢</w:t>
-            </w:r>
-          </w:p>
-        </w:tc>
-        <w:tc>
-          <w:tcPr>
-            <w:tcW w:w="1344" w:type="dxa"/>
-            <w:vAlign w:val="center"/>
-          </w:tcPr>
-          <w:p>
-            <w:pPr>
-              <w:pStyle w:val="ListParagraph"/>
-              <w:ind w:left="0"/>
-              <w:jc w:val="center"/>
-              <w:rPr>
-                <w:rFonts w:ascii="Times New Roman" w:hAnsi="Times New Roman" w:cs="Times New Roman"/>
-                <w:sz w:val="24"/>
-                <w:szCs w:val="24"/>
-              </w:rPr>
-            </w:pPr>
-            <w:r>
-              <w:rPr>
-                <w:rFonts w:ascii="Times New Roman" w:hAnsi="Times New Roman" w:cs="Times New Roman"/>
-                <w:sz w:val="24"/>
-                <w:szCs w:val="24"/>
-              </w:rPr>
-              <w:t>&lt;1</w:t>
             </w:r>
           </w:p>
         </w:tc>
@@ -6878,15 +6759,7 @@
                 <w:sz w:val="24"/>
                 <w:szCs w:val="24"/>
               </w:rPr>
-              <w:t>per additional 1</w:t>
-            </w:r>
-            <w:r>
-              <w:rPr>
-                <w:rFonts w:ascii="Times New Roman" w:hAnsi="Times New Roman" w:cs="Times New Roman"/>
-                <w:sz w:val="24"/>
-                <w:szCs w:val="24"/>
-              </w:rPr>
-              <w:t>kg</w:t>
+              <w:t>per additional 1kg</w:t>
             </w:r>
           </w:p>
         </w:tc>
@@ -6998,7 +6871,7 @@
                 <w:sz w:val="24"/>
                 <w:szCs w:val="24"/>
               </w:rPr>
-              <w:t>30¢</w:t>
+              <w:t>Mon, Tues, Thurs,Sun</w:t>
             </w:r>
           </w:p>
         </w:tc>
@@ -7024,7 +6897,7 @@
                 <w:sz w:val="24"/>
                 <w:szCs w:val="24"/>
               </w:rPr>
-              <w:t>1~2</w:t>
+              <w:t>2</w:t>
             </w:r>
           </w:p>
         </w:tc>
@@ -7193,15 +7066,7 @@
                 <w:sz w:val="24"/>
                 <w:szCs w:val="24"/>
               </w:rPr>
-              <w:t>per additional 1</w:t>
-            </w:r>
-            <w:r>
-              <w:rPr>
-                <w:rFonts w:ascii="Times New Roman" w:hAnsi="Times New Roman" w:cs="Times New Roman"/>
-                <w:sz w:val="24"/>
-                <w:szCs w:val="24"/>
-              </w:rPr>
-              <w:t>kg</w:t>
+              <w:t>per additional 1kg</w:t>
             </w:r>
           </w:p>
         </w:tc>
@@ -7313,7 +7178,7 @@
                 <w:sz w:val="24"/>
                 <w:szCs w:val="24"/>
               </w:rPr>
-              <w:t>60¢</w:t>
+              <w:t>Tues, Wed, Sat, Sun</w:t>
             </w:r>
           </w:p>
         </w:tc>
@@ -7339,7 +7204,7 @@
                 <w:sz w:val="24"/>
                 <w:szCs w:val="24"/>
               </w:rPr>
-              <w:t>3~5</w:t>
+              <w:t>5</w:t>
             </w:r>
           </w:p>
         </w:tc>
@@ -7807,7 +7672,7 @@
                 <w:sz w:val="24"/>
                 <w:szCs w:val="24"/>
               </w:rPr>
-              <w:t>25¢</w:t>
+              <w:t>All days</w:t>
             </w:r>
           </w:p>
         </w:tc>
@@ -7833,7 +7698,7 @@
                 <w:sz w:val="24"/>
                 <w:szCs w:val="24"/>
               </w:rPr>
-              <w:t>&lt;1</w:t>
+              <w:t>1</w:t>
             </w:r>
           </w:p>
         </w:tc>
@@ -8114,7 +7979,7 @@
                 <w:sz w:val="24"/>
                 <w:szCs w:val="24"/>
               </w:rPr>
-              <w:t>35¢</w:t>
+              <w:t>Mon, Wed, Thurs, Sat</w:t>
             </w:r>
           </w:p>
         </w:tc>
@@ -8421,7 +8286,7 @@
                 <w:sz w:val="24"/>
                 <w:szCs w:val="24"/>
               </w:rPr>
-              <w:t>70¢</w:t>
+              <w:t>Tues, Wed, Fri, Sun</w:t>
             </w:r>
           </w:p>
         </w:tc>
@@ -8447,7 +8312,7 @@
                 <w:sz w:val="24"/>
                 <w:szCs w:val="24"/>
               </w:rPr>
-              <w:t>2~5</w:t>
+              <w:t>3</w:t>
             </w:r>
           </w:p>
         </w:tc>
@@ -8803,7 +8668,6 @@
                 <w:sz w:val="24"/>
                 <w:szCs w:val="24"/>
               </w:rPr>
-              <w:lastRenderedPageBreak/>
               <w:t>per additional 1kg</w:t>
             </w:r>
           </w:p>
@@ -8830,7 +8694,6 @@
                 <w:sz w:val="24"/>
                 <w:szCs w:val="24"/>
               </w:rPr>
-              <w:lastRenderedPageBreak/>
               <w:t>35¢</w:t>
             </w:r>
           </w:p>
@@ -8891,7 +8754,6 @@
                 <w:sz w:val="24"/>
                 <w:szCs w:val="24"/>
               </w:rPr>
-              <w:lastRenderedPageBreak/>
               <w:t>$1.00</w:t>
             </w:r>
           </w:p>
@@ -8918,8 +8780,7 @@
                 <w:sz w:val="24"/>
                 <w:szCs w:val="24"/>
               </w:rPr>
-              <w:lastRenderedPageBreak/>
-              <w:t>20¢</w:t>
+              <w:t>All days</w:t>
             </w:r>
           </w:p>
         </w:tc>
@@ -8945,7 +8806,7 @@
                 <w:sz w:val="24"/>
                 <w:szCs w:val="24"/>
               </w:rPr>
-              <w:t>&lt;1</w:t>
+              <w:t>1</w:t>
             </w:r>
           </w:p>
         </w:tc>
@@ -9161,23 +9022,7 @@
                 <w:sz w:val="24"/>
                 <w:szCs w:val="24"/>
               </w:rPr>
-              <w:t>6</w:t>
-            </w:r>
-            <w:r>
-              <w:rPr>
-                <w:rFonts w:ascii="Times New Roman" w:hAnsi="Times New Roman" w:cs="Times New Roman"/>
-                <w:sz w:val="24"/>
-                <w:szCs w:val="24"/>
-              </w:rPr>
-              <w:t>0</w:t>
-            </w:r>
-            <w:r>
-              <w:rPr>
-                <w:rFonts w:ascii="Times New Roman" w:hAnsi="Times New Roman" w:cs="Times New Roman"/>
-                <w:sz w:val="24"/>
-                <w:szCs w:val="24"/>
-              </w:rPr>
-              <w:t>¢</w:t>
+              <w:t>60¢</w:t>
             </w:r>
           </w:p>
           <w:p>
@@ -9243,15 +9088,7 @@
                 <w:sz w:val="24"/>
                 <w:szCs w:val="24"/>
               </w:rPr>
-              <w:t>4</w:t>
-            </w:r>
-            <w:r>
-              <w:rPr>
-                <w:rFonts w:ascii="Times New Roman" w:hAnsi="Times New Roman" w:cs="Times New Roman"/>
-                <w:sz w:val="24"/>
-                <w:szCs w:val="24"/>
-              </w:rPr>
-              <w:t>5¢</w:t>
+              <w:t>Mon, Wed, Thurs,Sat</w:t>
             </w:r>
           </w:p>
         </w:tc>
@@ -9558,7 +9395,7 @@
                 <w:sz w:val="24"/>
                 <w:szCs w:val="24"/>
               </w:rPr>
-              <w:t>60¢</w:t>
+              <w:t>Tues, Wed, Fri, Sat</w:t>
             </w:r>
           </w:p>
         </w:tc>
@@ -10052,7 +9889,7 @@
                 <w:sz w:val="24"/>
                 <w:szCs w:val="24"/>
               </w:rPr>
-              <w:t>20¢</w:t>
+              <w:t>All days</w:t>
             </w:r>
           </w:p>
         </w:tc>
@@ -10293,15 +10130,7 @@
                 <w:sz w:val="24"/>
                 <w:szCs w:val="24"/>
               </w:rPr>
-              <w:t>5</w:t>
-            </w:r>
-            <w:r>
-              <w:rPr>
-                <w:rFonts w:ascii="Times New Roman" w:hAnsi="Times New Roman" w:cs="Times New Roman"/>
-                <w:sz w:val="24"/>
-                <w:szCs w:val="24"/>
-              </w:rPr>
-              <w:t>0¢</w:t>
+              <w:t>50¢</w:t>
             </w:r>
           </w:p>
           <w:p>
@@ -10367,7 +10196,7 @@
                 <w:sz w:val="24"/>
                 <w:szCs w:val="24"/>
               </w:rPr>
-              <w:t>45¢</w:t>
+              <w:t>Mon, Tues, Thurs,Sun</w:t>
             </w:r>
           </w:p>
         </w:tc>
@@ -10562,15 +10391,7 @@
                 <w:sz w:val="24"/>
                 <w:szCs w:val="24"/>
               </w:rPr>
-              <w:t>per additional 1</w:t>
-            </w:r>
-            <w:r>
-              <w:rPr>
-                <w:rFonts w:ascii="Times New Roman" w:hAnsi="Times New Roman" w:cs="Times New Roman"/>
-                <w:sz w:val="24"/>
-                <w:szCs w:val="24"/>
-              </w:rPr>
-              <w:t>kg</w:t>
+              <w:t>per additional 1kg</w:t>
             </w:r>
           </w:p>
         </w:tc>
@@ -10596,99 +10417,67 @@
                 <w:sz w:val="24"/>
                 <w:szCs w:val="24"/>
               </w:rPr>
-              <w:t>5</w:t>
-            </w:r>
-            <w:r>
-              <w:rPr>
-                <w:rFonts w:ascii="Times New Roman" w:hAnsi="Times New Roman" w:cs="Times New Roman"/>
-                <w:sz w:val="24"/>
-                <w:szCs w:val="24"/>
-              </w:rPr>
-              <w:t>0¢</w:t>
-            </w:r>
-          </w:p>
-          <w:p>
-            <w:pPr>
-              <w:pStyle w:val="ListParagraph"/>
-              <w:ind w:left="0"/>
-              <w:jc w:val="center"/>
-              <w:rPr>
-                <w:rFonts w:ascii="Times New Roman" w:hAnsi="Times New Roman" w:cs="Times New Roman"/>
-                <w:sz w:val="24"/>
-                <w:szCs w:val="24"/>
-              </w:rPr>
-            </w:pPr>
-            <w:r>
-              <w:rPr>
-                <w:rFonts w:ascii="Times New Roman" w:hAnsi="Times New Roman" w:cs="Times New Roman"/>
-                <w:sz w:val="24"/>
-                <w:szCs w:val="24"/>
-              </w:rPr>
-              <w:t>8</w:t>
-            </w:r>
-            <w:r>
-              <w:rPr>
-                <w:rFonts w:ascii="Times New Roman" w:hAnsi="Times New Roman" w:cs="Times New Roman"/>
-                <w:sz w:val="24"/>
-                <w:szCs w:val="24"/>
-              </w:rPr>
-              <w:t>5¢</w:t>
-            </w:r>
-          </w:p>
-          <w:p>
-            <w:pPr>
-              <w:pStyle w:val="ListParagraph"/>
-              <w:ind w:left="0"/>
-              <w:jc w:val="center"/>
-              <w:rPr>
-                <w:rFonts w:ascii="Times New Roman" w:hAnsi="Times New Roman" w:cs="Times New Roman"/>
-                <w:sz w:val="24"/>
-                <w:szCs w:val="24"/>
-              </w:rPr>
-            </w:pPr>
-            <w:r>
-              <w:rPr>
-                <w:rFonts w:ascii="Times New Roman" w:hAnsi="Times New Roman" w:cs="Times New Roman"/>
-                <w:sz w:val="24"/>
-                <w:szCs w:val="24"/>
-              </w:rPr>
-              <w:t>$1.1</w:t>
-            </w:r>
-            <w:r>
-              <w:rPr>
-                <w:rFonts w:ascii="Times New Roman" w:hAnsi="Times New Roman" w:cs="Times New Roman"/>
-                <w:sz w:val="24"/>
-                <w:szCs w:val="24"/>
-              </w:rPr>
-              <w:t>0</w:t>
-            </w:r>
-          </w:p>
-          <w:p>
-            <w:pPr>
-              <w:pStyle w:val="ListParagraph"/>
-              <w:ind w:left="0"/>
-              <w:jc w:val="center"/>
-              <w:rPr>
-                <w:rFonts w:ascii="Times New Roman" w:hAnsi="Times New Roman" w:cs="Times New Roman"/>
-                <w:sz w:val="24"/>
-                <w:szCs w:val="24"/>
-              </w:rPr>
-            </w:pPr>
-            <w:r>
-              <w:rPr>
-                <w:rFonts w:ascii="Times New Roman" w:hAnsi="Times New Roman" w:cs="Times New Roman"/>
-                <w:sz w:val="24"/>
-                <w:szCs w:val="24"/>
-              </w:rPr>
-              <w:t>$4</w:t>
-            </w:r>
-            <w:r>
-              <w:rPr>
-                <w:rFonts w:ascii="Times New Roman" w:hAnsi="Times New Roman" w:cs="Times New Roman"/>
-                <w:sz w:val="24"/>
-                <w:szCs w:val="24"/>
-              </w:rPr>
-              <w:t>.00</w:t>
+              <w:t>50¢</w:t>
+            </w:r>
+          </w:p>
+          <w:p>
+            <w:pPr>
+              <w:pStyle w:val="ListParagraph"/>
+              <w:ind w:left="0"/>
+              <w:jc w:val="center"/>
+              <w:rPr>
+                <w:rFonts w:ascii="Times New Roman" w:hAnsi="Times New Roman" w:cs="Times New Roman"/>
+                <w:sz w:val="24"/>
+                <w:szCs w:val="24"/>
+              </w:rPr>
+            </w:pPr>
+            <w:r>
+              <w:rPr>
+                <w:rFonts w:ascii="Times New Roman" w:hAnsi="Times New Roman" w:cs="Times New Roman"/>
+                <w:sz w:val="24"/>
+                <w:szCs w:val="24"/>
+              </w:rPr>
+              <w:t>85¢</w:t>
+            </w:r>
+          </w:p>
+          <w:p>
+            <w:pPr>
+              <w:pStyle w:val="ListParagraph"/>
+              <w:ind w:left="0"/>
+              <w:jc w:val="center"/>
+              <w:rPr>
+                <w:rFonts w:ascii="Times New Roman" w:hAnsi="Times New Roman" w:cs="Times New Roman"/>
+                <w:sz w:val="24"/>
+                <w:szCs w:val="24"/>
+              </w:rPr>
+            </w:pPr>
+            <w:r>
+              <w:rPr>
+                <w:rFonts w:ascii="Times New Roman" w:hAnsi="Times New Roman" w:cs="Times New Roman"/>
+                <w:sz w:val="24"/>
+                <w:szCs w:val="24"/>
+              </w:rPr>
+              <w:t>$1.10</w:t>
+            </w:r>
+          </w:p>
+          <w:p>
+            <w:pPr>
+              <w:pStyle w:val="ListParagraph"/>
+              <w:ind w:left="0"/>
+              <w:jc w:val="center"/>
+              <w:rPr>
+                <w:rFonts w:ascii="Times New Roman" w:hAnsi="Times New Roman" w:cs="Times New Roman"/>
+                <w:sz w:val="24"/>
+                <w:szCs w:val="24"/>
+              </w:rPr>
+            </w:pPr>
+            <w:r>
+              <w:rPr>
+                <w:rFonts w:ascii="Times New Roman" w:hAnsi="Times New Roman" w:cs="Times New Roman"/>
+                <w:sz w:val="24"/>
+                <w:szCs w:val="24"/>
+              </w:rPr>
+              <w:t>$4.00</w:t>
             </w:r>
           </w:p>
         </w:tc>
@@ -10714,7 +10503,7 @@
                 <w:sz w:val="24"/>
                 <w:szCs w:val="24"/>
               </w:rPr>
-              <w:t>60¢</w:t>
+              <w:t>Tues, Wed, Sat, Sun</w:t>
             </w:r>
           </w:p>
         </w:tc>
@@ -11096,15 +10885,7 @@
                 <w:sz w:val="24"/>
                 <w:szCs w:val="24"/>
               </w:rPr>
-              <w:t>per additional 1</w:t>
-            </w:r>
-            <w:r>
-              <w:rPr>
-                <w:rFonts w:ascii="Times New Roman" w:hAnsi="Times New Roman" w:cs="Times New Roman"/>
-                <w:sz w:val="24"/>
-                <w:szCs w:val="24"/>
-              </w:rPr>
-              <w:t>kg</w:t>
+              <w:t>per additional 1kg</w:t>
             </w:r>
           </w:p>
         </w:tc>
@@ -11130,23 +10911,7 @@
                 <w:sz w:val="24"/>
                 <w:szCs w:val="24"/>
               </w:rPr>
-              <w:t>3</w:t>
-            </w:r>
-            <w:r>
-              <w:rPr>
-                <w:rFonts w:ascii="Times New Roman" w:hAnsi="Times New Roman" w:cs="Times New Roman"/>
-                <w:sz w:val="24"/>
-                <w:szCs w:val="24"/>
-              </w:rPr>
-              <w:t>0</w:t>
-            </w:r>
-            <w:r>
-              <w:rPr>
-                <w:rFonts w:ascii="Times New Roman" w:hAnsi="Times New Roman" w:cs="Times New Roman"/>
-                <w:sz w:val="24"/>
-                <w:szCs w:val="24"/>
-              </w:rPr>
-              <w:t>¢</w:t>
+              <w:t>30¢</w:t>
             </w:r>
           </w:p>
           <w:p>
@@ -11232,7 +10997,7 @@
                 <w:sz w:val="24"/>
                 <w:szCs w:val="24"/>
               </w:rPr>
-              <w:t>20¢</w:t>
+              <w:t>All days</w:t>
             </w:r>
           </w:p>
         </w:tc>
@@ -11427,15 +11192,7 @@
                 <w:sz w:val="24"/>
                 <w:szCs w:val="24"/>
               </w:rPr>
-              <w:t>per additional 1</w:t>
-            </w:r>
-            <w:r>
-              <w:rPr>
-                <w:rFonts w:ascii="Times New Roman" w:hAnsi="Times New Roman" w:cs="Times New Roman"/>
-                <w:sz w:val="24"/>
-                <w:szCs w:val="24"/>
-              </w:rPr>
-              <w:t>kg</w:t>
+              <w:t>per additional 1kg</w:t>
             </w:r>
           </w:p>
         </w:tc>
@@ -11461,79 +11218,47 @@
                 <w:sz w:val="24"/>
                 <w:szCs w:val="24"/>
               </w:rPr>
-              <w:t>4</w:t>
-            </w:r>
-            <w:r>
-              <w:rPr>
-                <w:rFonts w:ascii="Times New Roman" w:hAnsi="Times New Roman" w:cs="Times New Roman"/>
-                <w:sz w:val="24"/>
-                <w:szCs w:val="24"/>
-              </w:rPr>
-              <w:t>5¢</w:t>
-            </w:r>
-          </w:p>
-          <w:p>
-            <w:pPr>
-              <w:pStyle w:val="ListParagraph"/>
-              <w:ind w:left="0"/>
-              <w:jc w:val="center"/>
-              <w:rPr>
-                <w:rFonts w:ascii="Times New Roman" w:hAnsi="Times New Roman" w:cs="Times New Roman"/>
-                <w:sz w:val="24"/>
-                <w:szCs w:val="24"/>
-              </w:rPr>
-            </w:pPr>
-            <w:r>
-              <w:rPr>
-                <w:rFonts w:ascii="Times New Roman" w:hAnsi="Times New Roman" w:cs="Times New Roman"/>
-                <w:sz w:val="24"/>
-                <w:szCs w:val="24"/>
-              </w:rPr>
-              <w:t>5</w:t>
-            </w:r>
-            <w:r>
-              <w:rPr>
-                <w:rFonts w:ascii="Times New Roman" w:hAnsi="Times New Roman" w:cs="Times New Roman"/>
-                <w:sz w:val="24"/>
-                <w:szCs w:val="24"/>
-              </w:rPr>
-              <w:t>5</w:t>
-            </w:r>
-            <w:r>
-              <w:rPr>
-                <w:rFonts w:ascii="Times New Roman" w:hAnsi="Times New Roman" w:cs="Times New Roman"/>
-                <w:sz w:val="24"/>
-                <w:szCs w:val="24"/>
-              </w:rPr>
-              <w:t>¢</w:t>
-            </w:r>
-          </w:p>
-          <w:p>
-            <w:pPr>
-              <w:pStyle w:val="ListParagraph"/>
-              <w:ind w:left="0"/>
-              <w:jc w:val="center"/>
-              <w:rPr>
-                <w:rFonts w:ascii="Times New Roman" w:hAnsi="Times New Roman" w:cs="Times New Roman"/>
-                <w:sz w:val="24"/>
-                <w:szCs w:val="24"/>
-              </w:rPr>
-            </w:pPr>
-            <w:r>
-              <w:rPr>
-                <w:rFonts w:ascii="Times New Roman" w:hAnsi="Times New Roman" w:cs="Times New Roman"/>
-                <w:sz w:val="24"/>
-                <w:szCs w:val="24"/>
-              </w:rPr>
-              <w:t>8</w:t>
-            </w:r>
-            <w:r>
-              <w:rPr>
-                <w:rFonts w:ascii="Times New Roman" w:hAnsi="Times New Roman" w:cs="Times New Roman"/>
-                <w:sz w:val="24"/>
-                <w:szCs w:val="24"/>
-              </w:rPr>
-              <w:t>5¢</w:t>
+              <w:t>45¢</w:t>
+            </w:r>
+          </w:p>
+          <w:p>
+            <w:pPr>
+              <w:pStyle w:val="ListParagraph"/>
+              <w:ind w:left="0"/>
+              <w:jc w:val="center"/>
+              <w:rPr>
+                <w:rFonts w:ascii="Times New Roman" w:hAnsi="Times New Roman" w:cs="Times New Roman"/>
+                <w:sz w:val="24"/>
+                <w:szCs w:val="24"/>
+              </w:rPr>
+            </w:pPr>
+            <w:r>
+              <w:rPr>
+                <w:rFonts w:ascii="Times New Roman" w:hAnsi="Times New Roman" w:cs="Times New Roman"/>
+                <w:sz w:val="24"/>
+                <w:szCs w:val="24"/>
+              </w:rPr>
+              <w:t>55¢</w:t>
+            </w:r>
+          </w:p>
+          <w:p>
+            <w:pPr>
+              <w:pStyle w:val="ListParagraph"/>
+              <w:ind w:left="0"/>
+              <w:jc w:val="center"/>
+              <w:rPr>
+                <w:rFonts w:ascii="Times New Roman" w:hAnsi="Times New Roman" w:cs="Times New Roman"/>
+                <w:sz w:val="24"/>
+                <w:szCs w:val="24"/>
+              </w:rPr>
+            </w:pPr>
+            <w:r>
+              <w:rPr>
+                <w:rFonts w:ascii="Times New Roman" w:hAnsi="Times New Roman" w:cs="Times New Roman"/>
+                <w:sz w:val="24"/>
+                <w:szCs w:val="24"/>
+              </w:rPr>
+              <w:t>85¢</w:t>
             </w:r>
           </w:p>
           <w:p>
@@ -11579,7 +11304,7 @@
                 <w:sz w:val="24"/>
                 <w:szCs w:val="24"/>
               </w:rPr>
-              <w:t>45¢</w:t>
+              <w:t>Mon, Wed, Thurs, Sat</w:t>
             </w:r>
           </w:p>
         </w:tc>
@@ -11774,15 +11499,7 @@
                 <w:sz w:val="24"/>
                 <w:szCs w:val="24"/>
               </w:rPr>
-              <w:t>per additional 1</w:t>
-            </w:r>
-            <w:r>
-              <w:rPr>
-                <w:rFonts w:ascii="Times New Roman" w:hAnsi="Times New Roman" w:cs="Times New Roman"/>
-                <w:sz w:val="24"/>
-                <w:szCs w:val="24"/>
-              </w:rPr>
-              <w:t>kg</w:t>
+              <w:t>per additional 1kg</w:t>
             </w:r>
           </w:p>
         </w:tc>
@@ -11868,23 +11585,7 @@
                 <w:sz w:val="24"/>
                 <w:szCs w:val="24"/>
               </w:rPr>
-              <w:t>$4</w:t>
-            </w:r>
-            <w:r>
-              <w:rPr>
-                <w:rFonts w:ascii="Times New Roman" w:hAnsi="Times New Roman" w:cs="Times New Roman"/>
-                <w:sz w:val="24"/>
-                <w:szCs w:val="24"/>
-              </w:rPr>
-              <w:t>.5</w:t>
-            </w:r>
-            <w:r>
-              <w:rPr>
-                <w:rFonts w:ascii="Times New Roman" w:hAnsi="Times New Roman" w:cs="Times New Roman"/>
-                <w:sz w:val="24"/>
-                <w:szCs w:val="24"/>
-              </w:rPr>
-              <w:t>0</w:t>
+              <w:t>$4.50</w:t>
             </w:r>
           </w:p>
         </w:tc>
@@ -11910,7 +11611,7 @@
                 <w:sz w:val="24"/>
                 <w:szCs w:val="24"/>
               </w:rPr>
-              <w:t>60¢</w:t>
+              <w:t>Tues, Wed, Fri, Sun</w:t>
             </w:r>
           </w:p>
         </w:tc>
@@ -12292,15 +11993,7 @@
                 <w:sz w:val="24"/>
                 <w:szCs w:val="24"/>
               </w:rPr>
-              <w:t>per additional 1</w:t>
-            </w:r>
-            <w:r>
-              <w:rPr>
-                <w:rFonts w:ascii="Times New Roman" w:hAnsi="Times New Roman" w:cs="Times New Roman"/>
-                <w:sz w:val="24"/>
-                <w:szCs w:val="24"/>
-              </w:rPr>
-              <w:t>kg</w:t>
+              <w:t>per additional 1kg</w:t>
             </w:r>
           </w:p>
         </w:tc>
@@ -12326,71 +12019,47 @@
                 <w:sz w:val="24"/>
                 <w:szCs w:val="24"/>
               </w:rPr>
-              <w:t>4</w:t>
-            </w:r>
-            <w:r>
-              <w:rPr>
-                <w:rFonts w:ascii="Times New Roman" w:hAnsi="Times New Roman" w:cs="Times New Roman"/>
-                <w:sz w:val="24"/>
-                <w:szCs w:val="24"/>
-              </w:rPr>
-              <w:t>5¢</w:t>
-            </w:r>
-          </w:p>
-          <w:p>
-            <w:pPr>
-              <w:pStyle w:val="ListParagraph"/>
-              <w:ind w:left="0"/>
-              <w:jc w:val="center"/>
-              <w:rPr>
-                <w:rFonts w:ascii="Times New Roman" w:hAnsi="Times New Roman" w:cs="Times New Roman"/>
-                <w:sz w:val="24"/>
-                <w:szCs w:val="24"/>
-              </w:rPr>
-            </w:pPr>
-            <w:r>
-              <w:rPr>
-                <w:rFonts w:ascii="Times New Roman" w:hAnsi="Times New Roman" w:cs="Times New Roman"/>
-                <w:sz w:val="24"/>
-                <w:szCs w:val="24"/>
-              </w:rPr>
-              <w:t>5</w:t>
-            </w:r>
-            <w:r>
-              <w:rPr>
-                <w:rFonts w:ascii="Times New Roman" w:hAnsi="Times New Roman" w:cs="Times New Roman"/>
-                <w:sz w:val="24"/>
-                <w:szCs w:val="24"/>
-              </w:rPr>
-              <w:t>5¢</w:t>
-            </w:r>
-          </w:p>
-          <w:p>
-            <w:pPr>
-              <w:pStyle w:val="ListParagraph"/>
-              <w:ind w:left="0"/>
-              <w:jc w:val="center"/>
-              <w:rPr>
-                <w:rFonts w:ascii="Times New Roman" w:hAnsi="Times New Roman" w:cs="Times New Roman"/>
-                <w:sz w:val="24"/>
-                <w:szCs w:val="24"/>
-              </w:rPr>
-            </w:pPr>
-            <w:r>
-              <w:rPr>
-                <w:rFonts w:ascii="Times New Roman" w:hAnsi="Times New Roman" w:cs="Times New Roman"/>
-                <w:sz w:val="24"/>
-                <w:szCs w:val="24"/>
-              </w:rPr>
-              <w:t>8</w:t>
-            </w:r>
-            <w:r>
-              <w:rPr>
-                <w:rFonts w:ascii="Times New Roman" w:hAnsi="Times New Roman" w:cs="Times New Roman"/>
-                <w:sz w:val="24"/>
-                <w:szCs w:val="24"/>
-              </w:rPr>
-              <w:t>5¢</w:t>
+              <w:t>45¢</w:t>
+            </w:r>
+          </w:p>
+          <w:p>
+            <w:pPr>
+              <w:pStyle w:val="ListParagraph"/>
+              <w:ind w:left="0"/>
+              <w:jc w:val="center"/>
+              <w:rPr>
+                <w:rFonts w:ascii="Times New Roman" w:hAnsi="Times New Roman" w:cs="Times New Roman"/>
+                <w:sz w:val="24"/>
+                <w:szCs w:val="24"/>
+              </w:rPr>
+            </w:pPr>
+            <w:r>
+              <w:rPr>
+                <w:rFonts w:ascii="Times New Roman" w:hAnsi="Times New Roman" w:cs="Times New Roman"/>
+                <w:sz w:val="24"/>
+                <w:szCs w:val="24"/>
+              </w:rPr>
+              <w:t>55¢</w:t>
+            </w:r>
+          </w:p>
+          <w:p>
+            <w:pPr>
+              <w:pStyle w:val="ListParagraph"/>
+              <w:ind w:left="0"/>
+              <w:jc w:val="center"/>
+              <w:rPr>
+                <w:rFonts w:ascii="Times New Roman" w:hAnsi="Times New Roman" w:cs="Times New Roman"/>
+                <w:sz w:val="24"/>
+                <w:szCs w:val="24"/>
+              </w:rPr>
+            </w:pPr>
+            <w:r>
+              <w:rPr>
+                <w:rFonts w:ascii="Times New Roman" w:hAnsi="Times New Roman" w:cs="Times New Roman"/>
+                <w:sz w:val="24"/>
+                <w:szCs w:val="24"/>
+              </w:rPr>
+              <w:t>85¢</w:t>
             </w:r>
           </w:p>
           <w:p>
@@ -12436,15 +12105,7 @@
                 <w:sz w:val="24"/>
                 <w:szCs w:val="24"/>
               </w:rPr>
-              <w:t>4</w:t>
-            </w:r>
-            <w:r>
-              <w:rPr>
-                <w:rFonts w:ascii="Times New Roman" w:hAnsi="Times New Roman" w:cs="Times New Roman"/>
-                <w:sz w:val="24"/>
-                <w:szCs w:val="24"/>
-              </w:rPr>
-              <w:t>0¢</w:t>
+              <w:t>All days</w:t>
             </w:r>
           </w:p>
         </w:tc>
@@ -12639,15 +12300,7 @@
                 <w:sz w:val="24"/>
                 <w:szCs w:val="24"/>
               </w:rPr>
-              <w:t>per additional 1</w:t>
-            </w:r>
-            <w:r>
-              <w:rPr>
-                <w:rFonts w:ascii="Times New Roman" w:hAnsi="Times New Roman" w:cs="Times New Roman"/>
-                <w:sz w:val="24"/>
-                <w:szCs w:val="24"/>
-              </w:rPr>
-              <w:t>kg</w:t>
+              <w:t>per additional 1kg</w:t>
             </w:r>
           </w:p>
         </w:tc>
@@ -12673,15 +12326,7 @@
                 <w:sz w:val="24"/>
                 <w:szCs w:val="24"/>
               </w:rPr>
-              <w:t>6</w:t>
-            </w:r>
-            <w:r>
-              <w:rPr>
-                <w:rFonts w:ascii="Times New Roman" w:hAnsi="Times New Roman" w:cs="Times New Roman"/>
-                <w:sz w:val="24"/>
-                <w:szCs w:val="24"/>
-              </w:rPr>
-              <w:t>5¢</w:t>
+              <w:t>65¢</w:t>
             </w:r>
           </w:p>
           <w:p>
@@ -12741,15 +12386,7 @@
                 <w:sz w:val="24"/>
                 <w:szCs w:val="24"/>
               </w:rPr>
-              <w:t>$4</w:t>
-            </w:r>
-            <w:r>
-              <w:rPr>
-                <w:rFonts w:ascii="Times New Roman" w:hAnsi="Times New Roman" w:cs="Times New Roman"/>
-                <w:sz w:val="24"/>
-                <w:szCs w:val="24"/>
-              </w:rPr>
-              <w:t>.00</w:t>
+              <w:t>$4.00</w:t>
             </w:r>
           </w:p>
         </w:tc>
@@ -12775,7 +12412,7 @@
                 <w:sz w:val="24"/>
                 <w:szCs w:val="24"/>
               </w:rPr>
-              <w:t>45¢</w:t>
+              <w:t>Mon, Wed, Thurs,Sat</w:t>
             </w:r>
           </w:p>
         </w:tc>
@@ -12970,15 +12607,7 @@
                 <w:sz w:val="24"/>
                 <w:szCs w:val="24"/>
               </w:rPr>
-              <w:t>per additional 1</w:t>
-            </w:r>
-            <w:r>
-              <w:rPr>
-                <w:rFonts w:ascii="Times New Roman" w:hAnsi="Times New Roman" w:cs="Times New Roman"/>
-                <w:sz w:val="24"/>
-                <w:szCs w:val="24"/>
-              </w:rPr>
-              <w:t>kg</w:t>
+              <w:t>per additional 1kg</w:t>
             </w:r>
           </w:p>
         </w:tc>
@@ -13044,15 +12673,7 @@
                 <w:sz w:val="24"/>
                 <w:szCs w:val="24"/>
               </w:rPr>
-              <w:t>$2.0</w:t>
-            </w:r>
-            <w:r>
-              <w:rPr>
-                <w:rFonts w:ascii="Times New Roman" w:hAnsi="Times New Roman" w:cs="Times New Roman"/>
-                <w:sz w:val="24"/>
-                <w:szCs w:val="24"/>
-              </w:rPr>
-              <w:t>0</w:t>
+              <w:t>$2.00</w:t>
             </w:r>
           </w:p>
           <w:p>
@@ -13098,15 +12719,7 @@
                 <w:sz w:val="24"/>
                 <w:szCs w:val="24"/>
               </w:rPr>
-              <w:t>5</w:t>
-            </w:r>
-            <w:r>
-              <w:rPr>
-                <w:rFonts w:ascii="Times New Roman" w:hAnsi="Times New Roman" w:cs="Times New Roman"/>
-                <w:sz w:val="24"/>
-                <w:szCs w:val="24"/>
-              </w:rPr>
-              <w:t>0¢</w:t>
+              <w:t>Tues, Wed, Fri, Sat</w:t>
             </w:r>
           </w:p>
         </w:tc>
@@ -13350,105 +12963,105 @@
                 <w:sz w:val="24"/>
                 <w:szCs w:val="24"/>
               </w:rPr>
+              <w:t>USA</w:t>
+            </w:r>
+          </w:p>
+        </w:tc>
+        <w:tc>
+          <w:tcPr>
+            <w:tcW w:w="1503" w:type="dxa"/>
+            <w:vAlign w:val="center"/>
+          </w:tcPr>
+          <w:p>
+            <w:pPr>
+              <w:pStyle w:val="ListParagraph"/>
+              <w:ind w:left="0"/>
+              <w:jc w:val="center"/>
+              <w:rPr>
+                <w:rFonts w:ascii="Times New Roman" w:hAnsi="Times New Roman" w:cs="Times New Roman"/>
+                <w:sz w:val="24"/>
+                <w:szCs w:val="24"/>
+              </w:rPr>
+            </w:pPr>
+            <w:r>
+              <w:rPr>
+                <w:rFonts w:ascii="Times New Roman" w:hAnsi="Times New Roman" w:cs="Times New Roman"/>
+                <w:sz w:val="24"/>
+                <w:szCs w:val="24"/>
+              </w:rPr>
+              <w:t>USA</w:t>
+            </w:r>
+          </w:p>
+        </w:tc>
+        <w:tc>
+          <w:tcPr>
+            <w:tcW w:w="1276" w:type="dxa"/>
+            <w:vAlign w:val="center"/>
+          </w:tcPr>
+          <w:p>
+            <w:pPr>
+              <w:pStyle w:val="ListParagraph"/>
+              <w:ind w:left="0"/>
+              <w:jc w:val="center"/>
+              <w:rPr>
+                <w:rFonts w:ascii="Times New Roman" w:hAnsi="Times New Roman" w:cs="Times New Roman"/>
+                <w:sz w:val="24"/>
+                <w:szCs w:val="24"/>
+              </w:rPr>
+            </w:pPr>
+            <w:r>
+              <w:rPr>
+                <w:rFonts w:ascii="Times New Roman" w:hAnsi="Times New Roman" w:cs="Times New Roman"/>
+                <w:sz w:val="24"/>
+                <w:szCs w:val="24"/>
+              </w:rPr>
+              <w:t>FedEx</w:t>
+            </w:r>
+          </w:p>
+        </w:tc>
+        <w:tc>
+          <w:tcPr>
+            <w:tcW w:w="2268" w:type="dxa"/>
+            <w:vAlign w:val="center"/>
+          </w:tcPr>
+          <w:p>
+            <w:pPr>
+              <w:pStyle w:val="ListParagraph"/>
+              <w:ind w:left="0"/>
+              <w:jc w:val="center"/>
+              <w:rPr>
+                <w:rFonts w:ascii="Times New Roman" w:hAnsi="Times New Roman" w:cs="Times New Roman"/>
+                <w:sz w:val="24"/>
+                <w:szCs w:val="24"/>
+              </w:rPr>
+            </w:pPr>
+            <w:r>
+              <w:rPr>
+                <w:rFonts w:ascii="Times New Roman" w:hAnsi="Times New Roman" w:cs="Times New Roman"/>
+                <w:sz w:val="24"/>
+                <w:szCs w:val="24"/>
+              </w:rPr>
+              <w:t>20g</w:t>
+            </w:r>
+          </w:p>
+          <w:p>
+            <w:pPr>
+              <w:pStyle w:val="ListParagraph"/>
+              <w:ind w:left="0"/>
+              <w:jc w:val="center"/>
+              <w:rPr>
+                <w:rFonts w:ascii="Times New Roman" w:hAnsi="Times New Roman" w:cs="Times New Roman"/>
+                <w:sz w:val="24"/>
+                <w:szCs w:val="24"/>
+              </w:rPr>
+            </w:pPr>
+            <w:r>
+              <w:rPr>
+                <w:rFonts w:ascii="Times New Roman" w:hAnsi="Times New Roman" w:cs="Times New Roman"/>
+                <w:sz w:val="24"/>
+                <w:szCs w:val="24"/>
+              </w:rPr>
               <w:lastRenderedPageBreak/>
-              <w:t>USA</w:t>
-            </w:r>
-          </w:p>
-        </w:tc>
-        <w:tc>
-          <w:tcPr>
-            <w:tcW w:w="1503" w:type="dxa"/>
-            <w:vAlign w:val="center"/>
-          </w:tcPr>
-          <w:p>
-            <w:pPr>
-              <w:pStyle w:val="ListParagraph"/>
-              <w:ind w:left="0"/>
-              <w:jc w:val="center"/>
-              <w:rPr>
-                <w:rFonts w:ascii="Times New Roman" w:hAnsi="Times New Roman" w:cs="Times New Roman"/>
-                <w:sz w:val="24"/>
-                <w:szCs w:val="24"/>
-              </w:rPr>
-            </w:pPr>
-            <w:r>
-              <w:rPr>
-                <w:rFonts w:ascii="Times New Roman" w:hAnsi="Times New Roman" w:cs="Times New Roman"/>
-                <w:sz w:val="24"/>
-                <w:szCs w:val="24"/>
-              </w:rPr>
-              <w:t>USA</w:t>
-            </w:r>
-          </w:p>
-        </w:tc>
-        <w:tc>
-          <w:tcPr>
-            <w:tcW w:w="1276" w:type="dxa"/>
-            <w:vAlign w:val="center"/>
-          </w:tcPr>
-          <w:p>
-            <w:pPr>
-              <w:pStyle w:val="ListParagraph"/>
-              <w:ind w:left="0"/>
-              <w:jc w:val="center"/>
-              <w:rPr>
-                <w:rFonts w:ascii="Times New Roman" w:hAnsi="Times New Roman" w:cs="Times New Roman"/>
-                <w:sz w:val="24"/>
-                <w:szCs w:val="24"/>
-              </w:rPr>
-            </w:pPr>
-            <w:r>
-              <w:rPr>
-                <w:rFonts w:ascii="Times New Roman" w:hAnsi="Times New Roman" w:cs="Times New Roman"/>
-                <w:sz w:val="24"/>
-                <w:szCs w:val="24"/>
-              </w:rPr>
-              <w:t>FedEx</w:t>
-            </w:r>
-          </w:p>
-        </w:tc>
-        <w:tc>
-          <w:tcPr>
-            <w:tcW w:w="2268" w:type="dxa"/>
-            <w:vAlign w:val="center"/>
-          </w:tcPr>
-          <w:p>
-            <w:pPr>
-              <w:pStyle w:val="ListParagraph"/>
-              <w:ind w:left="0"/>
-              <w:jc w:val="center"/>
-              <w:rPr>
-                <w:rFonts w:ascii="Times New Roman" w:hAnsi="Times New Roman" w:cs="Times New Roman"/>
-                <w:sz w:val="24"/>
-                <w:szCs w:val="24"/>
-              </w:rPr>
-            </w:pPr>
-            <w:r>
-              <w:rPr>
-                <w:rFonts w:ascii="Times New Roman" w:hAnsi="Times New Roman" w:cs="Times New Roman"/>
-                <w:sz w:val="24"/>
-                <w:szCs w:val="24"/>
-              </w:rPr>
-              <w:t>20g</w:t>
-            </w:r>
-          </w:p>
-          <w:p>
-            <w:pPr>
-              <w:pStyle w:val="ListParagraph"/>
-              <w:ind w:left="0"/>
-              <w:jc w:val="center"/>
-              <w:rPr>
-                <w:rFonts w:ascii="Times New Roman" w:hAnsi="Times New Roman" w:cs="Times New Roman"/>
-                <w:sz w:val="24"/>
-                <w:szCs w:val="24"/>
-              </w:rPr>
-            </w:pPr>
-            <w:r>
-              <w:rPr>
-                <w:rFonts w:ascii="Times New Roman" w:hAnsi="Times New Roman" w:cs="Times New Roman"/>
-                <w:sz w:val="24"/>
-                <w:szCs w:val="24"/>
-              </w:rPr>
               <w:t>50g</w:t>
             </w:r>
           </w:p>
@@ -13489,15 +13102,7 @@
                 <w:sz w:val="24"/>
                 <w:szCs w:val="24"/>
               </w:rPr>
-              <w:t>per additional 1</w:t>
-            </w:r>
-            <w:r>
-              <w:rPr>
-                <w:rFonts w:ascii="Times New Roman" w:hAnsi="Times New Roman" w:cs="Times New Roman"/>
-                <w:sz w:val="24"/>
-                <w:szCs w:val="24"/>
-              </w:rPr>
-              <w:t>kg</w:t>
+              <w:t>per additional 1kg</w:t>
             </w:r>
           </w:p>
         </w:tc>
@@ -13523,6 +13128,7 @@
                 <w:sz w:val="24"/>
                 <w:szCs w:val="24"/>
               </w:rPr>
+              <w:lastRenderedPageBreak/>
               <w:t>45¢</w:t>
             </w:r>
           </w:p>
@@ -13543,15 +13149,8 @@
                 <w:sz w:val="24"/>
                 <w:szCs w:val="24"/>
               </w:rPr>
-              <w:t>6</w:t>
-            </w:r>
-            <w:r>
-              <w:rPr>
-                <w:rFonts w:ascii="Times New Roman" w:hAnsi="Times New Roman" w:cs="Times New Roman"/>
-                <w:sz w:val="24"/>
-                <w:szCs w:val="24"/>
-              </w:rPr>
-              <w:t>5¢</w:t>
+              <w:lastRenderedPageBreak/>
+              <w:t>65¢</w:t>
             </w:r>
           </w:p>
           <w:p>
@@ -13617,7 +13216,8 @@
                 <w:sz w:val="24"/>
                 <w:szCs w:val="24"/>
               </w:rPr>
-              <w:t>40¢</w:t>
+              <w:lastRenderedPageBreak/>
+              <w:t>All days</w:t>
             </w:r>
           </w:p>
         </w:tc>
@@ -13674,6 +13274,7 @@
                 <w:sz w:val="24"/>
                 <w:szCs w:val="24"/>
               </w:rPr>
+              <w:lastRenderedPageBreak/>
               <w:t>USA</w:t>
             </w:r>
           </w:p>
@@ -13812,15 +13413,7 @@
                 <w:sz w:val="24"/>
                 <w:szCs w:val="24"/>
               </w:rPr>
-              <w:t>per additional 1</w:t>
-            </w:r>
-            <w:r>
-              <w:rPr>
-                <w:rFonts w:ascii="Times New Roman" w:hAnsi="Times New Roman" w:cs="Times New Roman"/>
-                <w:sz w:val="24"/>
-                <w:szCs w:val="24"/>
-              </w:rPr>
-              <w:t>kg</w:t>
+              <w:t>per additional 1kg</w:t>
             </w:r>
           </w:p>
         </w:tc>
@@ -13866,71 +13459,47 @@
                 <w:sz w:val="24"/>
                 <w:szCs w:val="24"/>
               </w:rPr>
-              <w:t>8</w:t>
-            </w:r>
-            <w:r>
-              <w:rPr>
-                <w:rFonts w:ascii="Times New Roman" w:hAnsi="Times New Roman" w:cs="Times New Roman"/>
-                <w:sz w:val="24"/>
-                <w:szCs w:val="24"/>
-              </w:rPr>
-              <w:t>0¢</w:t>
-            </w:r>
-          </w:p>
-          <w:p>
-            <w:pPr>
-              <w:pStyle w:val="ListParagraph"/>
-              <w:ind w:left="0"/>
-              <w:jc w:val="center"/>
-              <w:rPr>
-                <w:rFonts w:ascii="Times New Roman" w:hAnsi="Times New Roman" w:cs="Times New Roman"/>
-                <w:sz w:val="24"/>
-                <w:szCs w:val="24"/>
-              </w:rPr>
-            </w:pPr>
-            <w:r>
-              <w:rPr>
-                <w:rFonts w:ascii="Times New Roman" w:hAnsi="Times New Roman" w:cs="Times New Roman"/>
-                <w:sz w:val="24"/>
-                <w:szCs w:val="24"/>
-              </w:rPr>
-              <w:t>9</w:t>
-            </w:r>
-            <w:r>
-              <w:rPr>
-                <w:rFonts w:ascii="Times New Roman" w:hAnsi="Times New Roman" w:cs="Times New Roman"/>
-                <w:sz w:val="24"/>
-                <w:szCs w:val="24"/>
-              </w:rPr>
-              <w:t>5¢</w:t>
-            </w:r>
-          </w:p>
-          <w:p>
-            <w:pPr>
-              <w:pStyle w:val="ListParagraph"/>
-              <w:ind w:left="0"/>
-              <w:jc w:val="center"/>
-              <w:rPr>
-                <w:rFonts w:ascii="Times New Roman" w:hAnsi="Times New Roman" w:cs="Times New Roman"/>
-                <w:sz w:val="24"/>
-                <w:szCs w:val="24"/>
-              </w:rPr>
-            </w:pPr>
-            <w:r>
-              <w:rPr>
-                <w:rFonts w:ascii="Times New Roman" w:hAnsi="Times New Roman" w:cs="Times New Roman"/>
-                <w:sz w:val="24"/>
-                <w:szCs w:val="24"/>
-              </w:rPr>
-              <w:t>$3</w:t>
-            </w:r>
-            <w:r>
-              <w:rPr>
-                <w:rFonts w:ascii="Times New Roman" w:hAnsi="Times New Roman" w:cs="Times New Roman"/>
-                <w:sz w:val="24"/>
-                <w:szCs w:val="24"/>
-              </w:rPr>
-              <w:t>.00</w:t>
+              <w:t>80¢</w:t>
+            </w:r>
+          </w:p>
+          <w:p>
+            <w:pPr>
+              <w:pStyle w:val="ListParagraph"/>
+              <w:ind w:left="0"/>
+              <w:jc w:val="center"/>
+              <w:rPr>
+                <w:rFonts w:ascii="Times New Roman" w:hAnsi="Times New Roman" w:cs="Times New Roman"/>
+                <w:sz w:val="24"/>
+                <w:szCs w:val="24"/>
+              </w:rPr>
+            </w:pPr>
+            <w:r>
+              <w:rPr>
+                <w:rFonts w:ascii="Times New Roman" w:hAnsi="Times New Roman" w:cs="Times New Roman"/>
+                <w:sz w:val="24"/>
+                <w:szCs w:val="24"/>
+              </w:rPr>
+              <w:t>95¢</w:t>
+            </w:r>
+          </w:p>
+          <w:p>
+            <w:pPr>
+              <w:pStyle w:val="ListParagraph"/>
+              <w:ind w:left="0"/>
+              <w:jc w:val="center"/>
+              <w:rPr>
+                <w:rFonts w:ascii="Times New Roman" w:hAnsi="Times New Roman" w:cs="Times New Roman"/>
+                <w:sz w:val="24"/>
+                <w:szCs w:val="24"/>
+              </w:rPr>
+            </w:pPr>
+            <w:r>
+              <w:rPr>
+                <w:rFonts w:ascii="Times New Roman" w:hAnsi="Times New Roman" w:cs="Times New Roman"/>
+                <w:sz w:val="24"/>
+                <w:szCs w:val="24"/>
+              </w:rPr>
+              <w:t>$3.00</w:t>
             </w:r>
           </w:p>
         </w:tc>
@@ -13956,7 +13525,7 @@
                 <w:sz w:val="24"/>
                 <w:szCs w:val="24"/>
               </w:rPr>
-              <w:t>45¢</w:t>
+              <w:t>Mon, Tues, Thurs,Sun</w:t>
             </w:r>
           </w:p>
         </w:tc>
@@ -13982,15 +13551,7 @@
                 <w:sz w:val="24"/>
                 <w:szCs w:val="24"/>
               </w:rPr>
-              <w:t>4</w:t>
-            </w:r>
-            <w:r>
-              <w:rPr>
-                <w:rFonts w:ascii="Times New Roman" w:hAnsi="Times New Roman" w:cs="Times New Roman"/>
-                <w:sz w:val="24"/>
-                <w:szCs w:val="24"/>
-              </w:rPr>
-              <w:t>~6</w:t>
+              <w:t>4~6</w:t>
             </w:r>
           </w:p>
         </w:tc>
@@ -14159,15 +13720,7 @@
                 <w:sz w:val="24"/>
                 <w:szCs w:val="24"/>
               </w:rPr>
-              <w:t>per additional 1</w:t>
-            </w:r>
-            <w:r>
-              <w:rPr>
-                <w:rFonts w:ascii="Times New Roman" w:hAnsi="Times New Roman" w:cs="Times New Roman"/>
-                <w:sz w:val="24"/>
-                <w:szCs w:val="24"/>
-              </w:rPr>
-              <w:t>kg</w:t>
+              <w:t>per additional 1kg</w:t>
             </w:r>
           </w:p>
         </w:tc>
@@ -14193,15 +13746,7 @@
                 <w:sz w:val="24"/>
                 <w:szCs w:val="24"/>
               </w:rPr>
-              <w:t>65</w:t>
-            </w:r>
-            <w:r>
-              <w:rPr>
-                <w:rFonts w:ascii="Times New Roman" w:hAnsi="Times New Roman" w:cs="Times New Roman"/>
-                <w:sz w:val="24"/>
-                <w:szCs w:val="24"/>
-              </w:rPr>
-              <w:t>¢</w:t>
+              <w:t>65¢</w:t>
             </w:r>
           </w:p>
           <w:p>
@@ -14241,15 +13786,7 @@
                 <w:sz w:val="24"/>
                 <w:szCs w:val="24"/>
               </w:rPr>
-              <w:t>$1</w:t>
-            </w:r>
-            <w:r>
-              <w:rPr>
-                <w:rFonts w:ascii="Times New Roman" w:hAnsi="Times New Roman" w:cs="Times New Roman"/>
-                <w:sz w:val="24"/>
-                <w:szCs w:val="24"/>
-              </w:rPr>
-              <w:t>.00</w:t>
+              <w:t>$1.00</w:t>
             </w:r>
           </w:p>
           <w:p>
@@ -14295,15 +13832,7 @@
                 <w:sz w:val="24"/>
                 <w:szCs w:val="24"/>
               </w:rPr>
-              <w:t>45</w:t>
-            </w:r>
-            <w:r>
-              <w:rPr>
-                <w:rFonts w:ascii="Times New Roman" w:hAnsi="Times New Roman" w:cs="Times New Roman"/>
-                <w:sz w:val="24"/>
-                <w:szCs w:val="24"/>
-              </w:rPr>
-              <w:t>¢</w:t>
+              <w:t>Tues, Wed, Sat, Sun</w:t>
             </w:r>
           </w:p>
         </w:tc>
@@ -14329,15 +13858,7 @@
                 <w:sz w:val="24"/>
                 <w:szCs w:val="24"/>
               </w:rPr>
-              <w:t>4</w:t>
-            </w:r>
-            <w:r>
-              <w:rPr>
-                <w:rFonts w:ascii="Times New Roman" w:hAnsi="Times New Roman" w:cs="Times New Roman"/>
-                <w:sz w:val="24"/>
-                <w:szCs w:val="24"/>
-              </w:rPr>
-              <w:t>~6</w:t>
+              <w:t>4~6</w:t>
             </w:r>
           </w:p>
         </w:tc>
@@ -14693,15 +14214,7 @@
                 <w:sz w:val="24"/>
                 <w:szCs w:val="24"/>
               </w:rPr>
-              <w:t>per additional 1</w:t>
-            </w:r>
-            <w:r>
-              <w:rPr>
-                <w:rFonts w:ascii="Times New Roman" w:hAnsi="Times New Roman" w:cs="Times New Roman"/>
-                <w:sz w:val="24"/>
-                <w:szCs w:val="24"/>
-              </w:rPr>
-              <w:t>kg</w:t>
+              <w:t>per additional 1kg</w:t>
             </w:r>
           </w:p>
         </w:tc>
@@ -14813,15 +14326,7 @@
                 <w:sz w:val="24"/>
                 <w:szCs w:val="24"/>
               </w:rPr>
-              <w:t>3</w:t>
-            </w:r>
-            <w:r>
-              <w:rPr>
-                <w:rFonts w:ascii="Times New Roman" w:hAnsi="Times New Roman" w:cs="Times New Roman"/>
-                <w:sz w:val="24"/>
-                <w:szCs w:val="24"/>
-              </w:rPr>
-              <w:t>0¢</w:t>
+              <w:t>All days</w:t>
             </w:r>
           </w:p>
         </w:tc>
@@ -15016,15 +14521,7 @@
                 <w:sz w:val="24"/>
                 <w:szCs w:val="24"/>
               </w:rPr>
-              <w:t>per additional 1</w:t>
-            </w:r>
-            <w:r>
-              <w:rPr>
-                <w:rFonts w:ascii="Times New Roman" w:hAnsi="Times New Roman" w:cs="Times New Roman"/>
-                <w:sz w:val="24"/>
-                <w:szCs w:val="24"/>
-              </w:rPr>
-              <w:t>kg</w:t>
+              <w:t>per additional 1kg</w:t>
             </w:r>
           </w:p>
         </w:tc>
@@ -15050,43 +14547,27 @@
                 <w:sz w:val="24"/>
                 <w:szCs w:val="24"/>
               </w:rPr>
-              <w:t>5</w:t>
-            </w:r>
-            <w:r>
-              <w:rPr>
-                <w:rFonts w:ascii="Times New Roman" w:hAnsi="Times New Roman" w:cs="Times New Roman"/>
-                <w:sz w:val="24"/>
-                <w:szCs w:val="24"/>
-              </w:rPr>
-              <w:t>5¢</w:t>
-            </w:r>
-          </w:p>
-          <w:p>
-            <w:pPr>
-              <w:pStyle w:val="ListParagraph"/>
-              <w:ind w:left="0"/>
-              <w:jc w:val="center"/>
-              <w:rPr>
-                <w:rFonts w:ascii="Times New Roman" w:hAnsi="Times New Roman" w:cs="Times New Roman"/>
-                <w:sz w:val="24"/>
-                <w:szCs w:val="24"/>
-              </w:rPr>
-            </w:pPr>
-            <w:r>
-              <w:rPr>
-                <w:rFonts w:ascii="Times New Roman" w:hAnsi="Times New Roman" w:cs="Times New Roman"/>
-                <w:sz w:val="24"/>
-                <w:szCs w:val="24"/>
-              </w:rPr>
-              <w:t>8</w:t>
-            </w:r>
-            <w:r>
-              <w:rPr>
-                <w:rFonts w:ascii="Times New Roman" w:hAnsi="Times New Roman" w:cs="Times New Roman"/>
-                <w:sz w:val="24"/>
-                <w:szCs w:val="24"/>
-              </w:rPr>
-              <w:t>0¢</w:t>
+              <w:t>55¢</w:t>
+            </w:r>
+          </w:p>
+          <w:p>
+            <w:pPr>
+              <w:pStyle w:val="ListParagraph"/>
+              <w:ind w:left="0"/>
+              <w:jc w:val="center"/>
+              <w:rPr>
+                <w:rFonts w:ascii="Times New Roman" w:hAnsi="Times New Roman" w:cs="Times New Roman"/>
+                <w:sz w:val="24"/>
+                <w:szCs w:val="24"/>
+              </w:rPr>
+            </w:pPr>
+            <w:r>
+              <w:rPr>
+                <w:rFonts w:ascii="Times New Roman" w:hAnsi="Times New Roman" w:cs="Times New Roman"/>
+                <w:sz w:val="24"/>
+                <w:szCs w:val="24"/>
+              </w:rPr>
+              <w:t>80¢</w:t>
             </w:r>
           </w:p>
           <w:p>
@@ -15126,15 +14607,7 @@
                 <w:sz w:val="24"/>
                 <w:szCs w:val="24"/>
               </w:rPr>
-              <w:t>$4</w:t>
-            </w:r>
-            <w:r>
-              <w:rPr>
-                <w:rFonts w:ascii="Times New Roman" w:hAnsi="Times New Roman" w:cs="Times New Roman"/>
-                <w:sz w:val="24"/>
-                <w:szCs w:val="24"/>
-              </w:rPr>
-              <w:t>.00</w:t>
+              <w:t>$4.00</w:t>
             </w:r>
           </w:p>
         </w:tc>
@@ -15160,15 +14633,7 @@
                 <w:sz w:val="24"/>
                 <w:szCs w:val="24"/>
               </w:rPr>
-              <w:t>50</w:t>
-            </w:r>
-            <w:r>
-              <w:rPr>
-                <w:rFonts w:ascii="Times New Roman" w:hAnsi="Times New Roman" w:cs="Times New Roman"/>
-                <w:sz w:val="24"/>
-                <w:szCs w:val="24"/>
-              </w:rPr>
-              <w:t>¢</w:t>
+              <w:t>Mon, Wed, Thurs, Sat</w:t>
             </w:r>
           </w:p>
         </w:tc>
@@ -15194,15 +14659,7 @@
                 <w:sz w:val="24"/>
                 <w:szCs w:val="24"/>
               </w:rPr>
-              <w:t>4</w:t>
-            </w:r>
-            <w:r>
-              <w:rPr>
-                <w:rFonts w:ascii="Times New Roman" w:hAnsi="Times New Roman" w:cs="Times New Roman"/>
-                <w:sz w:val="24"/>
-                <w:szCs w:val="24"/>
-              </w:rPr>
-              <w:t>~5</w:t>
+              <w:t>4~5</w:t>
             </w:r>
           </w:p>
         </w:tc>
@@ -15371,15 +14828,7 @@
                 <w:sz w:val="24"/>
                 <w:szCs w:val="24"/>
               </w:rPr>
-              <w:t>per additional 1</w:t>
-            </w:r>
-            <w:r>
-              <w:rPr>
-                <w:rFonts w:ascii="Times New Roman" w:hAnsi="Times New Roman" w:cs="Times New Roman"/>
-                <w:sz w:val="24"/>
-                <w:szCs w:val="24"/>
-              </w:rPr>
-              <w:t>kg</w:t>
+              <w:t>per additional 1kg</w:t>
             </w:r>
           </w:p>
         </w:tc>
@@ -15491,7 +14940,7 @@
                 <w:sz w:val="24"/>
                 <w:szCs w:val="24"/>
               </w:rPr>
-              <w:t>50¢</w:t>
+              <w:t>Tues, Wed, Fri, Sun</w:t>
             </w:r>
           </w:p>
         </w:tc>
@@ -15517,15 +14966,7 @@
                 <w:sz w:val="24"/>
                 <w:szCs w:val="24"/>
               </w:rPr>
-              <w:t>4</w:t>
-            </w:r>
-            <w:r>
-              <w:rPr>
-                <w:rFonts w:ascii="Times New Roman" w:hAnsi="Times New Roman" w:cs="Times New Roman"/>
-                <w:sz w:val="24"/>
-                <w:szCs w:val="24"/>
-              </w:rPr>
-              <w:t>~5</w:t>
+              <w:t>4~5</w:t>
             </w:r>
           </w:p>
         </w:tc>
@@ -15533,6 +14974,11 @@
     </w:tbl>
     <w:p>
       <w:pPr>
+        <w:pStyle w:val="ListParagraph"/>
+        <w:numPr>
+          <w:ilvl w:val="0"/>
+          <w:numId w:val="1"/>
+        </w:numPr>
         <w:rPr>
           <w:rFonts w:ascii="Times New Roman" w:hAnsi="Times New Roman" w:cs="Times New Roman"/>
           <w:b/>
@@ -15574,25 +15020,7 @@
           <w:sz w:val="24"/>
           <w:szCs w:val="24"/>
         </w:rPr>
-        <w:t>ll</w:t>
-      </w:r>
-      <w:r>
-        <w:rPr>
-          <w:rFonts w:ascii="Times New Roman" w:hAnsi="Times New Roman" w:cs="Times New Roman"/>
-          <w:b/>
-          <w:sz w:val="24"/>
-          <w:szCs w:val="24"/>
-        </w:rPr>
-        <w:t xml:space="preserve"> prices</w:t>
-      </w:r>
-      <w:r>
-        <w:rPr>
-          <w:rFonts w:ascii="Times New Roman" w:hAnsi="Times New Roman" w:cs="Times New Roman"/>
-          <w:b/>
-          <w:sz w:val="24"/>
-          <w:szCs w:val="24"/>
-        </w:rPr>
-        <w:t xml:space="preserve"> will be in US dollars.</w:t>
+        <w:t>ll prices will be in US dollars.</w:t>
       </w:r>
       <w:r>
         <w:rPr>
@@ -16706,7 +16134,7 @@
 </file>
 
 <file path=customXml/itemProps1.xml><?xml version="1.0" encoding="utf-8"?>
-<ds:datastoreItem xmlns:ds="http://schemas.openxmlformats.org/officeDocument/2006/customXml" ds:itemID="{1FCF1DD1-1C7F-4013-B948-53C9C6F5AF32}">
+<ds:datastoreItem xmlns:ds="http://schemas.openxmlformats.org/officeDocument/2006/customXml" ds:itemID="{DAD2B810-274B-4AAA-A9BA-C81A84FD0292}">
   <ds:schemaRefs>
     <ds:schemaRef ds:uri="http://schemas.openxmlformats.org/officeDocument/2006/bibliography"/>
   </ds:schemaRefs>

</xml_diff>